<commit_message>
Updated analiza+scripturi docs with constraints
</commit_message>
<xml_diff>
--- a/Scripturi.docx
+++ b/Scripturi.docx
@@ -1,9 +1,1911 @@
 
 <file path=word/document.xml><?xml version="1.0" encoding="utf-8"?>
-<w:document xmlns:wpc="http://schemas.microsoft.com/office/word/2010/wordprocessingCanvas" xmlns:mc="http://schemas.openxmlformats.org/markup-compatibility/2006" xmlns:o="urn:schemas-microsoft-com:office:office" xmlns:r="http://schemas.openxmlformats.org/officeDocument/2006/relationships" xmlns:m="http://schemas.openxmlformats.org/officeDocument/2006/math" xmlns:v="urn:schemas-microsoft-com:vml" xmlns:wp14="http://schemas.microsoft.com/office/word/2010/wordprocessingDrawing" xmlns:wp="http://schemas.openxmlformats.org/drawingml/2006/wordprocessingDrawing" xmlns:w10="urn:schemas-microsoft-com:office:word" xmlns:w="http://schemas.openxmlformats.org/wordprocessingml/2006/main" xmlns:w14="http://schemas.microsoft.com/office/word/2010/wordml" xmlns:w15="http://schemas.microsoft.com/office/word/2012/wordml" xmlns:wpg="http://schemas.microsoft.com/office/word/2010/wordprocessingGroup" xmlns:wpi="http://schemas.microsoft.com/office/word/2010/wordprocessingInk" xmlns:wne="http://schemas.microsoft.com/office/word/2006/wordml" xmlns:wps="http://schemas.microsoft.com/office/word/2010/wordprocessingShape" mc:Ignorable="w14 w15 wp14">
+<w:document xmlns:wpc="http://schemas.microsoft.com/office/word/2010/wordprocessingCanvas" xmlns:cx="http://schemas.microsoft.com/office/drawing/2014/chartex" xmlns:cx1="http://schemas.microsoft.com/office/drawing/2015/9/8/chartex" xmlns:cx2="http://schemas.microsoft.com/office/drawing/2015/10/21/chartex" xmlns:cx3="http://schemas.microsoft.com/office/drawing/2016/5/9/chartex" xmlns:cx4="http://schemas.microsoft.com/office/drawing/2016/5/10/chartex" xmlns:cx5="http://schemas.microsoft.com/office/drawing/2016/5/11/chartex" xmlns:cx6="http://schemas.microsoft.com/office/drawing/2016/5/12/chartex" xmlns:cx7="http://schemas.microsoft.com/office/drawing/2016/5/13/chartex" xmlns:cx8="http://schemas.microsoft.com/office/drawing/2016/5/14/chartex" xmlns:mc="http://schemas.openxmlformats.org/markup-compatibility/2006" xmlns:aink="http://schemas.microsoft.com/office/drawing/2016/ink" xmlns:am3d="http://schemas.microsoft.com/office/drawing/2017/model3d" xmlns:o="urn:schemas-microsoft-com:office:office" xmlns:oel="http://schemas.microsoft.com/office/2019/extlst" xmlns:r="http://schemas.openxmlformats.org/officeDocument/2006/relationships" xmlns:m="http://schemas.openxmlformats.org/officeDocument/2006/math" xmlns:v="urn:schemas-microsoft-com:vml" xmlns:wp14="http://schemas.microsoft.com/office/word/2010/wordprocessingDrawing" xmlns:wp="http://schemas.openxmlformats.org/drawingml/2006/wordprocessingDrawing" xmlns:w10="urn:schemas-microsoft-com:office:word" xmlns:w="http://schemas.openxmlformats.org/wordprocessingml/2006/main" xmlns:w14="http://schemas.microsoft.com/office/word/2010/wordml" xmlns:w15="http://schemas.microsoft.com/office/word/2012/wordml" xmlns:w16cex="http://schemas.microsoft.com/office/word/2018/wordml/cex" xmlns:w16cid="http://schemas.microsoft.com/office/word/2016/wordml/cid" xmlns:w16="http://schemas.microsoft.com/office/word/2018/wordml" xmlns:w16sdtdh="http://schemas.microsoft.com/office/word/2020/wordml/sdtdatahash" xmlns:w16se="http://schemas.microsoft.com/office/word/2015/wordml/symex" xmlns:wpg="http://schemas.microsoft.com/office/word/2010/wordprocessingGroup" xmlns:wpi="http://schemas.microsoft.com/office/word/2010/wordprocessingInk" xmlns:wne="http://schemas.microsoft.com/office/word/2006/wordml" xmlns:wps="http://schemas.microsoft.com/office/word/2010/wordprocessingShape" mc:Ignorable="w14 w15 w16se w16cid w16 w16cex w16sdtdh wp14">
   <w:body>
     <w:p>
       <w:r>
+        <w:t>5.</w:t>
+      </w:r>
+    </w:p>
+    <w:p>
+      <w:pPr>
+        <w:rPr>
+          <w:rFonts w:ascii="Courier New" w:hAnsi="Courier New" w:cs="Courier New"/>
+          <w:sz w:val="18"/>
+          <w:szCs w:val="18"/>
+          <w:lang w:val="fr-FR"/>
+        </w:rPr>
+      </w:pPr>
+      <w:r>
+        <w:rPr>
+          <w:rFonts w:ascii="Courier New" w:hAnsi="Courier New" w:cs="Courier New"/>
+          <w:sz w:val="18"/>
+          <w:szCs w:val="18"/>
+          <w:lang w:val="fr-FR"/>
+        </w:rPr>
+        <w:t>--(c1)</w:t>
+      </w:r>
+    </w:p>
+    <w:p>
+      <w:pPr>
+        <w:rPr>
+          <w:rFonts w:ascii="Courier New" w:hAnsi="Courier New" w:cs="Courier New"/>
+          <w:sz w:val="18"/>
+          <w:szCs w:val="18"/>
+          <w:lang w:val="fr-FR"/>
+        </w:rPr>
+      </w:pPr>
+      <w:r>
+        <w:rPr>
+          <w:rFonts w:ascii="Courier New" w:hAnsi="Courier New" w:cs="Courier New"/>
+          <w:sz w:val="18"/>
+          <w:szCs w:val="18"/>
+          <w:lang w:val="fr-FR"/>
+        </w:rPr>
+        <w:t>ALTER TABLE FACT_TRANZACTII</w:t>
+      </w:r>
+    </w:p>
+    <w:p>
+      <w:pPr>
+        <w:rPr>
+          <w:rFonts w:ascii="Courier New" w:hAnsi="Courier New" w:cs="Courier New"/>
+          <w:sz w:val="18"/>
+          <w:szCs w:val="18"/>
+          <w:lang w:val="fr-FR"/>
+        </w:rPr>
+      </w:pPr>
+      <w:r>
+        <w:rPr>
+          <w:rFonts w:ascii="Courier New" w:hAnsi="Courier New" w:cs="Courier New"/>
+          <w:sz w:val="18"/>
+          <w:szCs w:val="18"/>
+          <w:lang w:val="fr-FR"/>
+        </w:rPr>
+        <w:t xml:space="preserve">ADD CONSTRAINT </w:t>
+      </w:r>
+      <w:proofErr w:type="spellStart"/>
+      <w:r>
+        <w:rPr>
+          <w:rFonts w:ascii="Courier New" w:hAnsi="Courier New" w:cs="Courier New"/>
+          <w:sz w:val="18"/>
+          <w:szCs w:val="18"/>
+          <w:lang w:val="fr-FR"/>
+        </w:rPr>
+        <w:t>uni_tranzactii</w:t>
+      </w:r>
+      <w:proofErr w:type="spellEnd"/>
+      <w:r>
+        <w:rPr>
+          <w:rFonts w:ascii="Courier New" w:hAnsi="Courier New" w:cs="Courier New"/>
+          <w:sz w:val="18"/>
+          <w:szCs w:val="18"/>
+          <w:lang w:val="fr-FR"/>
+        </w:rPr>
+        <w:t xml:space="preserve"> </w:t>
+      </w:r>
+    </w:p>
+    <w:p>
+      <w:pPr>
+        <w:rPr>
+          <w:rFonts w:ascii="Courier New" w:hAnsi="Courier New" w:cs="Courier New"/>
+          <w:sz w:val="18"/>
+          <w:szCs w:val="18"/>
+          <w:lang w:val="fr-FR"/>
+        </w:rPr>
+      </w:pPr>
+      <w:proofErr w:type="gramStart"/>
+      <w:r>
+        <w:rPr>
+          <w:rFonts w:ascii="Courier New" w:hAnsi="Courier New" w:cs="Courier New"/>
+          <w:sz w:val="18"/>
+          <w:szCs w:val="18"/>
+          <w:lang w:val="fr-FR"/>
+        </w:rPr>
+        <w:t>UNIQUE(</w:t>
+      </w:r>
+      <w:proofErr w:type="spellStart"/>
+      <w:proofErr w:type="gramEnd"/>
+      <w:r>
+        <w:rPr>
+          <w:rFonts w:ascii="Courier New" w:hAnsi="Courier New" w:cs="Courier New"/>
+          <w:sz w:val="18"/>
+          <w:szCs w:val="18"/>
+          <w:lang w:val="fr-FR"/>
+        </w:rPr>
+        <w:t>ID_Client</w:t>
+      </w:r>
+      <w:proofErr w:type="spellEnd"/>
+      <w:r>
+        <w:rPr>
+          <w:rFonts w:ascii="Courier New" w:hAnsi="Courier New" w:cs="Courier New"/>
+          <w:sz w:val="18"/>
+          <w:szCs w:val="18"/>
+          <w:lang w:val="fr-FR"/>
+        </w:rPr>
+        <w:t xml:space="preserve">, </w:t>
+      </w:r>
+      <w:proofErr w:type="spellStart"/>
+      <w:r>
+        <w:rPr>
+          <w:rFonts w:ascii="Courier New" w:hAnsi="Courier New" w:cs="Courier New"/>
+          <w:sz w:val="18"/>
+          <w:szCs w:val="18"/>
+          <w:lang w:val="fr-FR"/>
+        </w:rPr>
+        <w:t>ID_Cont</w:t>
+      </w:r>
+      <w:proofErr w:type="spellEnd"/>
+      <w:r>
+        <w:rPr>
+          <w:rFonts w:ascii="Courier New" w:hAnsi="Courier New" w:cs="Courier New"/>
+          <w:sz w:val="18"/>
+          <w:szCs w:val="18"/>
+          <w:lang w:val="fr-FR"/>
+        </w:rPr>
+        <w:t xml:space="preserve">, </w:t>
+      </w:r>
+      <w:proofErr w:type="spellStart"/>
+      <w:r>
+        <w:rPr>
+          <w:rFonts w:ascii="Courier New" w:hAnsi="Courier New" w:cs="Courier New"/>
+          <w:sz w:val="18"/>
+          <w:szCs w:val="18"/>
+          <w:lang w:val="fr-FR"/>
+        </w:rPr>
+        <w:t>ID_Comerciant</w:t>
+      </w:r>
+      <w:proofErr w:type="spellEnd"/>
+      <w:r>
+        <w:rPr>
+          <w:rFonts w:ascii="Courier New" w:hAnsi="Courier New" w:cs="Courier New"/>
+          <w:sz w:val="18"/>
+          <w:szCs w:val="18"/>
+          <w:lang w:val="fr-FR"/>
+        </w:rPr>
+        <w:t xml:space="preserve">, </w:t>
+      </w:r>
+      <w:proofErr w:type="spellStart"/>
+      <w:r>
+        <w:rPr>
+          <w:rFonts w:ascii="Courier New" w:hAnsi="Courier New" w:cs="Courier New"/>
+          <w:sz w:val="18"/>
+          <w:szCs w:val="18"/>
+          <w:lang w:val="fr-FR"/>
+        </w:rPr>
+        <w:t>ID_Canal_Plata</w:t>
+      </w:r>
+      <w:proofErr w:type="spellEnd"/>
+      <w:r>
+        <w:rPr>
+          <w:rFonts w:ascii="Courier New" w:hAnsi="Courier New" w:cs="Courier New"/>
+          <w:sz w:val="18"/>
+          <w:szCs w:val="18"/>
+          <w:lang w:val="fr-FR"/>
+        </w:rPr>
+        <w:t xml:space="preserve">, </w:t>
+      </w:r>
+      <w:proofErr w:type="spellStart"/>
+      <w:r>
+        <w:rPr>
+          <w:rFonts w:ascii="Courier New" w:hAnsi="Courier New" w:cs="Courier New"/>
+          <w:sz w:val="18"/>
+          <w:szCs w:val="18"/>
+          <w:lang w:val="fr-FR"/>
+        </w:rPr>
+        <w:t>ID_Stare</w:t>
+      </w:r>
+      <w:proofErr w:type="spellEnd"/>
+      <w:r>
+        <w:rPr>
+          <w:rFonts w:ascii="Courier New" w:hAnsi="Courier New" w:cs="Courier New"/>
+          <w:sz w:val="18"/>
+          <w:szCs w:val="18"/>
+          <w:lang w:val="fr-FR"/>
+        </w:rPr>
+        <w:t xml:space="preserve">, </w:t>
+      </w:r>
+      <w:proofErr w:type="spellStart"/>
+      <w:r>
+        <w:rPr>
+          <w:rFonts w:ascii="Courier New" w:hAnsi="Courier New" w:cs="Courier New"/>
+          <w:sz w:val="18"/>
+          <w:szCs w:val="18"/>
+          <w:lang w:val="fr-FR"/>
+        </w:rPr>
+        <w:t>ID_Locatie</w:t>
+      </w:r>
+      <w:proofErr w:type="spellEnd"/>
+      <w:r>
+        <w:rPr>
+          <w:rFonts w:ascii="Courier New" w:hAnsi="Courier New" w:cs="Courier New"/>
+          <w:sz w:val="18"/>
+          <w:szCs w:val="18"/>
+          <w:lang w:val="fr-FR"/>
+        </w:rPr>
+        <w:t xml:space="preserve">, </w:t>
+      </w:r>
+      <w:proofErr w:type="spellStart"/>
+      <w:r>
+        <w:rPr>
+          <w:rFonts w:ascii="Courier New" w:hAnsi="Courier New" w:cs="Courier New"/>
+          <w:sz w:val="18"/>
+          <w:szCs w:val="18"/>
+          <w:lang w:val="fr-FR"/>
+        </w:rPr>
+        <w:t>ID_Data</w:t>
+      </w:r>
+      <w:proofErr w:type="spellEnd"/>
+      <w:r>
+        <w:rPr>
+          <w:rFonts w:ascii="Courier New" w:hAnsi="Courier New" w:cs="Courier New"/>
+          <w:sz w:val="18"/>
+          <w:szCs w:val="18"/>
+          <w:lang w:val="fr-FR"/>
+        </w:rPr>
+        <w:t>)</w:t>
+      </w:r>
+    </w:p>
+    <w:p>
+      <w:pPr>
+        <w:rPr>
+          <w:rFonts w:ascii="Courier New" w:hAnsi="Courier New" w:cs="Courier New"/>
+          <w:sz w:val="18"/>
+          <w:szCs w:val="18"/>
+          <w:lang w:val="fr-FR"/>
+        </w:rPr>
+      </w:pPr>
+      <w:r>
+        <w:rPr>
+          <w:rFonts w:ascii="Courier New" w:hAnsi="Courier New" w:cs="Courier New"/>
+          <w:sz w:val="18"/>
+          <w:szCs w:val="18"/>
+          <w:lang w:val="fr-FR"/>
+        </w:rPr>
+        <w:t xml:space="preserve">DISABLE </w:t>
+      </w:r>
+      <w:proofErr w:type="gramStart"/>
+      <w:r>
+        <w:rPr>
+          <w:rFonts w:ascii="Courier New" w:hAnsi="Courier New" w:cs="Courier New"/>
+          <w:sz w:val="18"/>
+          <w:szCs w:val="18"/>
+          <w:lang w:val="fr-FR"/>
+        </w:rPr>
+        <w:t>VALIDATE;</w:t>
+      </w:r>
+      <w:proofErr w:type="gramEnd"/>
+    </w:p>
+    <w:p>
+      <w:pPr>
+        <w:rPr>
+          <w:rFonts w:ascii="Courier New" w:hAnsi="Courier New" w:cs="Courier New"/>
+          <w:sz w:val="18"/>
+          <w:szCs w:val="18"/>
+          <w:lang w:val="fr-FR"/>
+        </w:rPr>
+      </w:pPr>
+    </w:p>
+    <w:p>
+      <w:pPr>
+        <w:rPr>
+          <w:rFonts w:ascii="Courier New" w:hAnsi="Courier New" w:cs="Courier New"/>
+          <w:sz w:val="18"/>
+          <w:szCs w:val="18"/>
+          <w:lang w:val="fr-FR"/>
+        </w:rPr>
+      </w:pPr>
+      <w:r>
+        <w:rPr>
+          <w:rFonts w:ascii="Courier New" w:hAnsi="Courier New" w:cs="Courier New"/>
+          <w:sz w:val="18"/>
+          <w:szCs w:val="18"/>
+          <w:lang w:val="fr-FR"/>
+        </w:rPr>
+        <w:t>--(c2)</w:t>
+      </w:r>
+    </w:p>
+    <w:p>
+      <w:pPr>
+        <w:rPr>
+          <w:rFonts w:ascii="Courier New" w:hAnsi="Courier New" w:cs="Courier New"/>
+          <w:sz w:val="18"/>
+          <w:szCs w:val="18"/>
+          <w:lang w:val="fr-FR"/>
+        </w:rPr>
+      </w:pPr>
+      <w:r>
+        <w:rPr>
+          <w:rFonts w:ascii="Courier New" w:hAnsi="Courier New" w:cs="Courier New"/>
+          <w:sz w:val="18"/>
+          <w:szCs w:val="18"/>
+          <w:lang w:val="fr-FR"/>
+        </w:rPr>
+        <w:t>ALTER TABLE DIM_CLIENT RENAME CONSTRAINT SYS_C007748 TO DIM_CLIENT_</w:t>
+      </w:r>
+      <w:proofErr w:type="gramStart"/>
+      <w:r>
+        <w:rPr>
+          <w:rFonts w:ascii="Courier New" w:hAnsi="Courier New" w:cs="Courier New"/>
+          <w:sz w:val="18"/>
+          <w:szCs w:val="18"/>
+          <w:lang w:val="fr-FR"/>
+        </w:rPr>
+        <w:t>PK;</w:t>
+      </w:r>
+      <w:proofErr w:type="gramEnd"/>
+    </w:p>
+    <w:p>
+      <w:pPr>
+        <w:rPr>
+          <w:rFonts w:ascii="Courier New" w:hAnsi="Courier New" w:cs="Courier New"/>
+          <w:sz w:val="18"/>
+          <w:szCs w:val="18"/>
+          <w:lang w:val="fr-FR"/>
+        </w:rPr>
+      </w:pPr>
+      <w:r>
+        <w:rPr>
+          <w:rFonts w:ascii="Courier New" w:hAnsi="Courier New" w:cs="Courier New"/>
+          <w:sz w:val="18"/>
+          <w:szCs w:val="18"/>
+          <w:lang w:val="fr-FR"/>
+        </w:rPr>
+        <w:t xml:space="preserve">ALTER TABLE DIM_CLIENT MODIFY CONSTRAINT DIM_CLIENT_PK RELY </w:t>
+      </w:r>
+      <w:proofErr w:type="gramStart"/>
+      <w:r>
+        <w:rPr>
+          <w:rFonts w:ascii="Courier New" w:hAnsi="Courier New" w:cs="Courier New"/>
+          <w:sz w:val="18"/>
+          <w:szCs w:val="18"/>
+          <w:lang w:val="fr-FR"/>
+        </w:rPr>
+        <w:t>NOVALIDATE;</w:t>
+      </w:r>
+      <w:proofErr w:type="gramEnd"/>
+    </w:p>
+    <w:p>
+      <w:pPr>
+        <w:rPr>
+          <w:rFonts w:ascii="Courier New" w:hAnsi="Courier New" w:cs="Courier New"/>
+          <w:sz w:val="18"/>
+          <w:szCs w:val="18"/>
+          <w:lang w:val="fr-FR"/>
+        </w:rPr>
+      </w:pPr>
+    </w:p>
+    <w:p>
+      <w:pPr>
+        <w:rPr>
+          <w:rFonts w:ascii="Courier New" w:hAnsi="Courier New" w:cs="Courier New"/>
+          <w:sz w:val="18"/>
+          <w:szCs w:val="18"/>
+          <w:lang w:val="fr-FR"/>
+        </w:rPr>
+      </w:pPr>
+      <w:r>
+        <w:rPr>
+          <w:rFonts w:ascii="Courier New" w:hAnsi="Courier New" w:cs="Courier New"/>
+          <w:sz w:val="18"/>
+          <w:szCs w:val="18"/>
+          <w:lang w:val="fr-FR"/>
+        </w:rPr>
+        <w:t xml:space="preserve">ALTER TABLE FACT_TRANZACTII ADD CONSTRAINT </w:t>
+      </w:r>
+      <w:proofErr w:type="spellStart"/>
+      <w:r>
+        <w:rPr>
+          <w:rFonts w:ascii="Courier New" w:hAnsi="Courier New" w:cs="Courier New"/>
+          <w:sz w:val="18"/>
+          <w:szCs w:val="18"/>
+          <w:lang w:val="fr-FR"/>
+        </w:rPr>
+        <w:t>fk_client</w:t>
+      </w:r>
+      <w:proofErr w:type="spellEnd"/>
+    </w:p>
+    <w:p>
+      <w:pPr>
+        <w:rPr>
+          <w:rFonts w:ascii="Courier New" w:hAnsi="Courier New" w:cs="Courier New"/>
+          <w:sz w:val="18"/>
+          <w:szCs w:val="18"/>
+          <w:lang w:val="fr-FR"/>
+        </w:rPr>
+      </w:pPr>
+      <w:r>
+        <w:rPr>
+          <w:rFonts w:ascii="Courier New" w:hAnsi="Courier New" w:cs="Courier New"/>
+          <w:sz w:val="18"/>
+          <w:szCs w:val="18"/>
+          <w:lang w:val="fr-FR"/>
+        </w:rPr>
+        <w:t>FOREIGN KEY (</w:t>
+      </w:r>
+      <w:proofErr w:type="spellStart"/>
+      <w:r>
+        <w:rPr>
+          <w:rFonts w:ascii="Courier New" w:hAnsi="Courier New" w:cs="Courier New"/>
+          <w:sz w:val="18"/>
+          <w:szCs w:val="18"/>
+          <w:lang w:val="fr-FR"/>
+        </w:rPr>
+        <w:t>ID_Client</w:t>
+      </w:r>
+      <w:proofErr w:type="spellEnd"/>
+      <w:r>
+        <w:rPr>
+          <w:rFonts w:ascii="Courier New" w:hAnsi="Courier New" w:cs="Courier New"/>
+          <w:sz w:val="18"/>
+          <w:szCs w:val="18"/>
+          <w:lang w:val="fr-FR"/>
+        </w:rPr>
+        <w:t xml:space="preserve">) </w:t>
+      </w:r>
+    </w:p>
+    <w:p>
+      <w:pPr>
+        <w:rPr>
+          <w:rFonts w:ascii="Courier New" w:hAnsi="Courier New" w:cs="Courier New"/>
+          <w:sz w:val="18"/>
+          <w:szCs w:val="18"/>
+          <w:lang w:val="fr-FR"/>
+        </w:rPr>
+      </w:pPr>
+      <w:r>
+        <w:rPr>
+          <w:rFonts w:ascii="Courier New" w:hAnsi="Courier New" w:cs="Courier New"/>
+          <w:sz w:val="18"/>
+          <w:szCs w:val="18"/>
+          <w:lang w:val="fr-FR"/>
+        </w:rPr>
+        <w:t>REFERENCES DIM_CLIENT (</w:t>
+      </w:r>
+      <w:proofErr w:type="spellStart"/>
+      <w:r>
+        <w:rPr>
+          <w:rFonts w:ascii="Courier New" w:hAnsi="Courier New" w:cs="Courier New"/>
+          <w:sz w:val="18"/>
+          <w:szCs w:val="18"/>
+          <w:lang w:val="fr-FR"/>
+        </w:rPr>
+        <w:t>ID_Client</w:t>
+      </w:r>
+      <w:proofErr w:type="spellEnd"/>
+      <w:r>
+        <w:rPr>
+          <w:rFonts w:ascii="Courier New" w:hAnsi="Courier New" w:cs="Courier New"/>
+          <w:sz w:val="18"/>
+          <w:szCs w:val="18"/>
+          <w:lang w:val="fr-FR"/>
+        </w:rPr>
+        <w:t>)</w:t>
+      </w:r>
+    </w:p>
+    <w:p>
+      <w:pPr>
+        <w:rPr>
+          <w:rFonts w:ascii="Courier New" w:hAnsi="Courier New" w:cs="Courier New"/>
+          <w:sz w:val="18"/>
+          <w:szCs w:val="18"/>
+          <w:lang w:val="fr-FR"/>
+        </w:rPr>
+      </w:pPr>
+      <w:r>
+        <w:rPr>
+          <w:rFonts w:ascii="Courier New" w:hAnsi="Courier New" w:cs="Courier New"/>
+          <w:sz w:val="18"/>
+          <w:szCs w:val="18"/>
+          <w:lang w:val="fr-FR"/>
+        </w:rPr>
+        <w:t xml:space="preserve">ENABLE </w:t>
+      </w:r>
+      <w:proofErr w:type="gramStart"/>
+      <w:r>
+        <w:rPr>
+          <w:rFonts w:ascii="Courier New" w:hAnsi="Courier New" w:cs="Courier New"/>
+          <w:sz w:val="18"/>
+          <w:szCs w:val="18"/>
+          <w:lang w:val="fr-FR"/>
+        </w:rPr>
+        <w:t>NOVALIDATE;</w:t>
+      </w:r>
+      <w:proofErr w:type="gramEnd"/>
+    </w:p>
+    <w:p>
+      <w:pPr>
+        <w:rPr>
+          <w:rFonts w:ascii="Courier New" w:hAnsi="Courier New" w:cs="Courier New"/>
+          <w:sz w:val="18"/>
+          <w:szCs w:val="18"/>
+          <w:lang w:val="fr-FR"/>
+        </w:rPr>
+      </w:pPr>
+    </w:p>
+    <w:p>
+      <w:pPr>
+        <w:rPr>
+          <w:rFonts w:ascii="Courier New" w:hAnsi="Courier New" w:cs="Courier New"/>
+          <w:sz w:val="18"/>
+          <w:szCs w:val="18"/>
+          <w:lang w:val="fr-FR"/>
+        </w:rPr>
+      </w:pPr>
+      <w:r>
+        <w:rPr>
+          <w:rFonts w:ascii="Courier New" w:hAnsi="Courier New" w:cs="Courier New"/>
+          <w:sz w:val="18"/>
+          <w:szCs w:val="18"/>
+          <w:lang w:val="fr-FR"/>
+        </w:rPr>
+        <w:t>--(c3)</w:t>
+      </w:r>
+    </w:p>
+    <w:p>
+      <w:pPr>
+        <w:rPr>
+          <w:rFonts w:ascii="Courier New" w:hAnsi="Courier New" w:cs="Courier New"/>
+          <w:sz w:val="18"/>
+          <w:szCs w:val="18"/>
+          <w:lang w:val="fr-FR"/>
+        </w:rPr>
+      </w:pPr>
+      <w:r>
+        <w:rPr>
+          <w:rFonts w:ascii="Courier New" w:hAnsi="Courier New" w:cs="Courier New"/>
+          <w:sz w:val="18"/>
+          <w:szCs w:val="18"/>
+          <w:lang w:val="fr-FR"/>
+        </w:rPr>
+        <w:t>ALTER TABLE DIM_DETALII_PLATA RENAME CONSTRAINT SYS_C007751 TO DIM_DETALII_PLATA_</w:t>
+      </w:r>
+      <w:proofErr w:type="gramStart"/>
+      <w:r>
+        <w:rPr>
+          <w:rFonts w:ascii="Courier New" w:hAnsi="Courier New" w:cs="Courier New"/>
+          <w:sz w:val="18"/>
+          <w:szCs w:val="18"/>
+          <w:lang w:val="fr-FR"/>
+        </w:rPr>
+        <w:t>PK;</w:t>
+      </w:r>
+      <w:proofErr w:type="gramEnd"/>
+    </w:p>
+    <w:p>
+      <w:pPr>
+        <w:rPr>
+          <w:rFonts w:ascii="Courier New" w:hAnsi="Courier New" w:cs="Courier New"/>
+          <w:sz w:val="18"/>
+          <w:szCs w:val="18"/>
+          <w:lang w:val="fr-FR"/>
+        </w:rPr>
+      </w:pPr>
+      <w:r>
+        <w:rPr>
+          <w:rFonts w:ascii="Courier New" w:hAnsi="Courier New" w:cs="Courier New"/>
+          <w:sz w:val="18"/>
+          <w:szCs w:val="18"/>
+          <w:lang w:val="fr-FR"/>
+        </w:rPr>
+        <w:t xml:space="preserve">ALTER TABLE DIM_DETALII_PLATA MODIFY CONSTRAINT DIM_DETALII_PLATA_PK RELY </w:t>
+      </w:r>
+      <w:proofErr w:type="gramStart"/>
+      <w:r>
+        <w:rPr>
+          <w:rFonts w:ascii="Courier New" w:hAnsi="Courier New" w:cs="Courier New"/>
+          <w:sz w:val="18"/>
+          <w:szCs w:val="18"/>
+          <w:lang w:val="fr-FR"/>
+        </w:rPr>
+        <w:t>NOVALIDATE;</w:t>
+      </w:r>
+      <w:proofErr w:type="gramEnd"/>
+    </w:p>
+    <w:p>
+      <w:pPr>
+        <w:rPr>
+          <w:rFonts w:ascii="Courier New" w:hAnsi="Courier New" w:cs="Courier New"/>
+          <w:sz w:val="18"/>
+          <w:szCs w:val="18"/>
+          <w:lang w:val="fr-FR"/>
+        </w:rPr>
+      </w:pPr>
+    </w:p>
+    <w:p>
+      <w:pPr>
+        <w:rPr>
+          <w:rFonts w:ascii="Courier New" w:hAnsi="Courier New" w:cs="Courier New"/>
+          <w:sz w:val="18"/>
+          <w:szCs w:val="18"/>
+          <w:lang w:val="fr-FR"/>
+        </w:rPr>
+      </w:pPr>
+      <w:r>
+        <w:rPr>
+          <w:rFonts w:ascii="Courier New" w:hAnsi="Courier New" w:cs="Courier New"/>
+          <w:sz w:val="18"/>
+          <w:szCs w:val="18"/>
+          <w:lang w:val="fr-FR"/>
+        </w:rPr>
+        <w:t xml:space="preserve">ALTER TABLE FACT_TRANZACTII ADD CONSTRAINT </w:t>
+      </w:r>
+      <w:proofErr w:type="spellStart"/>
+      <w:r>
+        <w:rPr>
+          <w:rFonts w:ascii="Courier New" w:hAnsi="Courier New" w:cs="Courier New"/>
+          <w:sz w:val="18"/>
+          <w:szCs w:val="18"/>
+          <w:lang w:val="fr-FR"/>
+        </w:rPr>
+        <w:t>fk_detalii_plata</w:t>
+      </w:r>
+      <w:proofErr w:type="spellEnd"/>
+    </w:p>
+    <w:p>
+      <w:pPr>
+        <w:rPr>
+          <w:rFonts w:ascii="Courier New" w:hAnsi="Courier New" w:cs="Courier New"/>
+          <w:sz w:val="18"/>
+          <w:szCs w:val="18"/>
+          <w:lang w:val="fr-FR"/>
+        </w:rPr>
+      </w:pPr>
+      <w:r>
+        <w:rPr>
+          <w:rFonts w:ascii="Courier New" w:hAnsi="Courier New" w:cs="Courier New"/>
+          <w:sz w:val="18"/>
+          <w:szCs w:val="18"/>
+          <w:lang w:val="fr-FR"/>
+        </w:rPr>
+        <w:t>FOREIGN KEY (</w:t>
+      </w:r>
+      <w:proofErr w:type="spellStart"/>
+      <w:r>
+        <w:rPr>
+          <w:rFonts w:ascii="Courier New" w:hAnsi="Courier New" w:cs="Courier New"/>
+          <w:sz w:val="18"/>
+          <w:szCs w:val="18"/>
+          <w:lang w:val="fr-FR"/>
+        </w:rPr>
+        <w:t>ID_Cont</w:t>
+      </w:r>
+      <w:proofErr w:type="spellEnd"/>
+      <w:r>
+        <w:rPr>
+          <w:rFonts w:ascii="Courier New" w:hAnsi="Courier New" w:cs="Courier New"/>
+          <w:sz w:val="18"/>
+          <w:szCs w:val="18"/>
+          <w:lang w:val="fr-FR"/>
+        </w:rPr>
+        <w:t xml:space="preserve">) </w:t>
+      </w:r>
+    </w:p>
+    <w:p>
+      <w:pPr>
+        <w:rPr>
+          <w:rFonts w:ascii="Courier New" w:hAnsi="Courier New" w:cs="Courier New"/>
+          <w:sz w:val="18"/>
+          <w:szCs w:val="18"/>
+          <w:lang w:val="fr-FR"/>
+        </w:rPr>
+      </w:pPr>
+      <w:r>
+        <w:rPr>
+          <w:rFonts w:ascii="Courier New" w:hAnsi="Courier New" w:cs="Courier New"/>
+          <w:sz w:val="18"/>
+          <w:szCs w:val="18"/>
+          <w:lang w:val="fr-FR"/>
+        </w:rPr>
+        <w:t>REFERENCES DIM_DETALII_PLATA (</w:t>
+      </w:r>
+      <w:proofErr w:type="spellStart"/>
+      <w:r>
+        <w:rPr>
+          <w:rFonts w:ascii="Courier New" w:hAnsi="Courier New" w:cs="Courier New"/>
+          <w:sz w:val="18"/>
+          <w:szCs w:val="18"/>
+          <w:lang w:val="fr-FR"/>
+        </w:rPr>
+        <w:t>ID_Cont</w:t>
+      </w:r>
+      <w:proofErr w:type="spellEnd"/>
+      <w:r>
+        <w:rPr>
+          <w:rFonts w:ascii="Courier New" w:hAnsi="Courier New" w:cs="Courier New"/>
+          <w:sz w:val="18"/>
+          <w:szCs w:val="18"/>
+          <w:lang w:val="fr-FR"/>
+        </w:rPr>
+        <w:t>)</w:t>
+      </w:r>
+    </w:p>
+    <w:p>
+      <w:pPr>
+        <w:rPr>
+          <w:rFonts w:ascii="Courier New" w:hAnsi="Courier New" w:cs="Courier New"/>
+          <w:sz w:val="18"/>
+          <w:szCs w:val="18"/>
+          <w:lang w:val="fr-FR"/>
+        </w:rPr>
+      </w:pPr>
+      <w:r>
+        <w:rPr>
+          <w:rFonts w:ascii="Courier New" w:hAnsi="Courier New" w:cs="Courier New"/>
+          <w:sz w:val="18"/>
+          <w:szCs w:val="18"/>
+          <w:lang w:val="fr-FR"/>
+        </w:rPr>
+        <w:t xml:space="preserve">ENABLE </w:t>
+      </w:r>
+      <w:proofErr w:type="gramStart"/>
+      <w:r>
+        <w:rPr>
+          <w:rFonts w:ascii="Courier New" w:hAnsi="Courier New" w:cs="Courier New"/>
+          <w:sz w:val="18"/>
+          <w:szCs w:val="18"/>
+          <w:lang w:val="fr-FR"/>
+        </w:rPr>
+        <w:t>NOVALIDATE;</w:t>
+      </w:r>
+      <w:proofErr w:type="gramEnd"/>
+    </w:p>
+    <w:p>
+      <w:pPr>
+        <w:rPr>
+          <w:rFonts w:ascii="Courier New" w:hAnsi="Courier New" w:cs="Courier New"/>
+          <w:sz w:val="18"/>
+          <w:szCs w:val="18"/>
+          <w:lang w:val="fr-FR"/>
+        </w:rPr>
+      </w:pPr>
+    </w:p>
+    <w:p>
+      <w:pPr>
+        <w:rPr>
+          <w:rFonts w:ascii="Courier New" w:hAnsi="Courier New" w:cs="Courier New"/>
+          <w:sz w:val="18"/>
+          <w:szCs w:val="18"/>
+          <w:lang w:val="fr-FR"/>
+        </w:rPr>
+      </w:pPr>
+      <w:r>
+        <w:rPr>
+          <w:rFonts w:ascii="Courier New" w:hAnsi="Courier New" w:cs="Courier New"/>
+          <w:sz w:val="18"/>
+          <w:szCs w:val="18"/>
+          <w:lang w:val="fr-FR"/>
+        </w:rPr>
+        <w:t>--(c4)</w:t>
+      </w:r>
+    </w:p>
+    <w:p>
+      <w:pPr>
+        <w:rPr>
+          <w:rFonts w:ascii="Courier New" w:hAnsi="Courier New" w:cs="Courier New"/>
+          <w:sz w:val="18"/>
+          <w:szCs w:val="18"/>
+          <w:lang w:val="fr-FR"/>
+        </w:rPr>
+      </w:pPr>
+      <w:r>
+        <w:rPr>
+          <w:rFonts w:ascii="Courier New" w:hAnsi="Courier New" w:cs="Courier New"/>
+          <w:sz w:val="18"/>
+          <w:szCs w:val="18"/>
+          <w:lang w:val="fr-FR"/>
+        </w:rPr>
+        <w:t>ALTER TABLE DIM_COMERCIANT RENAME CONSTRAINT SYS_C007752 TO DIM_COMERCIANT_</w:t>
+      </w:r>
+      <w:proofErr w:type="gramStart"/>
+      <w:r>
+        <w:rPr>
+          <w:rFonts w:ascii="Courier New" w:hAnsi="Courier New" w:cs="Courier New"/>
+          <w:sz w:val="18"/>
+          <w:szCs w:val="18"/>
+          <w:lang w:val="fr-FR"/>
+        </w:rPr>
+        <w:t>PK;</w:t>
+      </w:r>
+      <w:proofErr w:type="gramEnd"/>
+    </w:p>
+    <w:p>
+      <w:pPr>
+        <w:rPr>
+          <w:rFonts w:ascii="Courier New" w:hAnsi="Courier New" w:cs="Courier New"/>
+          <w:sz w:val="18"/>
+          <w:szCs w:val="18"/>
+          <w:lang w:val="fr-FR"/>
+        </w:rPr>
+      </w:pPr>
+      <w:r>
+        <w:rPr>
+          <w:rFonts w:ascii="Courier New" w:hAnsi="Courier New" w:cs="Courier New"/>
+          <w:sz w:val="18"/>
+          <w:szCs w:val="18"/>
+          <w:lang w:val="fr-FR"/>
+        </w:rPr>
+        <w:t xml:space="preserve">ALTER TABLE DIM_COMERCIANT MODIFY CONSTRAINT DIM_COMERCIANT_PK RELY </w:t>
+      </w:r>
+      <w:proofErr w:type="gramStart"/>
+      <w:r>
+        <w:rPr>
+          <w:rFonts w:ascii="Courier New" w:hAnsi="Courier New" w:cs="Courier New"/>
+          <w:sz w:val="18"/>
+          <w:szCs w:val="18"/>
+          <w:lang w:val="fr-FR"/>
+        </w:rPr>
+        <w:t>NOVALIDATE;</w:t>
+      </w:r>
+      <w:proofErr w:type="gramEnd"/>
+    </w:p>
+    <w:p>
+      <w:pPr>
+        <w:rPr>
+          <w:rFonts w:ascii="Courier New" w:hAnsi="Courier New" w:cs="Courier New"/>
+          <w:sz w:val="18"/>
+          <w:szCs w:val="18"/>
+          <w:lang w:val="fr-FR"/>
+        </w:rPr>
+      </w:pPr>
+    </w:p>
+    <w:p>
+      <w:pPr>
+        <w:rPr>
+          <w:rFonts w:ascii="Courier New" w:hAnsi="Courier New" w:cs="Courier New"/>
+          <w:sz w:val="18"/>
+          <w:szCs w:val="18"/>
+          <w:lang w:val="fr-FR"/>
+        </w:rPr>
+      </w:pPr>
+      <w:r>
+        <w:rPr>
+          <w:rFonts w:ascii="Courier New" w:hAnsi="Courier New" w:cs="Courier New"/>
+          <w:sz w:val="18"/>
+          <w:szCs w:val="18"/>
+          <w:lang w:val="fr-FR"/>
+        </w:rPr>
+        <w:t xml:space="preserve">ALTER TABLE FACT_TRANZACTII ADD CONSTRAINT </w:t>
+      </w:r>
+      <w:proofErr w:type="spellStart"/>
+      <w:r>
+        <w:rPr>
+          <w:rFonts w:ascii="Courier New" w:hAnsi="Courier New" w:cs="Courier New"/>
+          <w:sz w:val="18"/>
+          <w:szCs w:val="18"/>
+          <w:lang w:val="fr-FR"/>
+        </w:rPr>
+        <w:t>fk_comerciant</w:t>
+      </w:r>
+      <w:proofErr w:type="spellEnd"/>
+    </w:p>
+    <w:p>
+      <w:pPr>
+        <w:rPr>
+          <w:rFonts w:ascii="Courier New" w:hAnsi="Courier New" w:cs="Courier New"/>
+          <w:sz w:val="18"/>
+          <w:szCs w:val="18"/>
+          <w:lang w:val="fr-FR"/>
+        </w:rPr>
+      </w:pPr>
+      <w:r>
+        <w:rPr>
+          <w:rFonts w:ascii="Courier New" w:hAnsi="Courier New" w:cs="Courier New"/>
+          <w:sz w:val="18"/>
+          <w:szCs w:val="18"/>
+          <w:lang w:val="fr-FR"/>
+        </w:rPr>
+        <w:t>FOREIGN KEY (</w:t>
+      </w:r>
+      <w:proofErr w:type="spellStart"/>
+      <w:r>
+        <w:rPr>
+          <w:rFonts w:ascii="Courier New" w:hAnsi="Courier New" w:cs="Courier New"/>
+          <w:sz w:val="18"/>
+          <w:szCs w:val="18"/>
+          <w:lang w:val="fr-FR"/>
+        </w:rPr>
+        <w:t>ID_Comerciant</w:t>
+      </w:r>
+      <w:proofErr w:type="spellEnd"/>
+      <w:r>
+        <w:rPr>
+          <w:rFonts w:ascii="Courier New" w:hAnsi="Courier New" w:cs="Courier New"/>
+          <w:sz w:val="18"/>
+          <w:szCs w:val="18"/>
+          <w:lang w:val="fr-FR"/>
+        </w:rPr>
+        <w:t xml:space="preserve">) </w:t>
+      </w:r>
+    </w:p>
+    <w:p>
+      <w:pPr>
+        <w:rPr>
+          <w:rFonts w:ascii="Courier New" w:hAnsi="Courier New" w:cs="Courier New"/>
+          <w:sz w:val="18"/>
+          <w:szCs w:val="18"/>
+          <w:lang w:val="fr-FR"/>
+        </w:rPr>
+      </w:pPr>
+      <w:r>
+        <w:rPr>
+          <w:rFonts w:ascii="Courier New" w:hAnsi="Courier New" w:cs="Courier New"/>
+          <w:sz w:val="18"/>
+          <w:szCs w:val="18"/>
+          <w:lang w:val="fr-FR"/>
+        </w:rPr>
+        <w:t>REFERENCES DIM_COMERCIANT (</w:t>
+      </w:r>
+      <w:proofErr w:type="spellStart"/>
+      <w:r>
+        <w:rPr>
+          <w:rFonts w:ascii="Courier New" w:hAnsi="Courier New" w:cs="Courier New"/>
+          <w:sz w:val="18"/>
+          <w:szCs w:val="18"/>
+          <w:lang w:val="fr-FR"/>
+        </w:rPr>
+        <w:t>ID_Comerciant</w:t>
+      </w:r>
+      <w:proofErr w:type="spellEnd"/>
+      <w:r>
+        <w:rPr>
+          <w:rFonts w:ascii="Courier New" w:hAnsi="Courier New" w:cs="Courier New"/>
+          <w:sz w:val="18"/>
+          <w:szCs w:val="18"/>
+          <w:lang w:val="fr-FR"/>
+        </w:rPr>
+        <w:t>)</w:t>
+      </w:r>
+    </w:p>
+    <w:p>
+      <w:pPr>
+        <w:rPr>
+          <w:rFonts w:ascii="Courier New" w:hAnsi="Courier New" w:cs="Courier New"/>
+          <w:sz w:val="18"/>
+          <w:szCs w:val="18"/>
+          <w:lang w:val="fr-FR"/>
+        </w:rPr>
+      </w:pPr>
+      <w:r>
+        <w:rPr>
+          <w:rFonts w:ascii="Courier New" w:hAnsi="Courier New" w:cs="Courier New"/>
+          <w:sz w:val="18"/>
+          <w:szCs w:val="18"/>
+          <w:lang w:val="fr-FR"/>
+        </w:rPr>
+        <w:t xml:space="preserve">ENABLE </w:t>
+      </w:r>
+      <w:proofErr w:type="gramStart"/>
+      <w:r>
+        <w:rPr>
+          <w:rFonts w:ascii="Courier New" w:hAnsi="Courier New" w:cs="Courier New"/>
+          <w:sz w:val="18"/>
+          <w:szCs w:val="18"/>
+          <w:lang w:val="fr-FR"/>
+        </w:rPr>
+        <w:t>NOVALIDATE;</w:t>
+      </w:r>
+      <w:proofErr w:type="gramEnd"/>
+    </w:p>
+    <w:p>
+      <w:pPr>
+        <w:rPr>
+          <w:rFonts w:ascii="Courier New" w:hAnsi="Courier New" w:cs="Courier New"/>
+          <w:sz w:val="18"/>
+          <w:szCs w:val="18"/>
+          <w:lang w:val="fr-FR"/>
+        </w:rPr>
+      </w:pPr>
+    </w:p>
+    <w:p>
+      <w:pPr>
+        <w:rPr>
+          <w:rFonts w:ascii="Courier New" w:hAnsi="Courier New" w:cs="Courier New"/>
+          <w:sz w:val="18"/>
+          <w:szCs w:val="18"/>
+          <w:lang w:val="fr-FR"/>
+        </w:rPr>
+      </w:pPr>
+      <w:r>
+        <w:rPr>
+          <w:rFonts w:ascii="Courier New" w:hAnsi="Courier New" w:cs="Courier New"/>
+          <w:sz w:val="18"/>
+          <w:szCs w:val="18"/>
+          <w:lang w:val="fr-FR"/>
+        </w:rPr>
+        <w:t>--(c5)</w:t>
+      </w:r>
+    </w:p>
+    <w:p>
+      <w:pPr>
+        <w:rPr>
+          <w:rFonts w:ascii="Courier New" w:hAnsi="Courier New" w:cs="Courier New"/>
+          <w:sz w:val="18"/>
+          <w:szCs w:val="18"/>
+          <w:lang w:val="fr-FR"/>
+        </w:rPr>
+      </w:pPr>
+      <w:r>
+        <w:rPr>
+          <w:rFonts w:ascii="Courier New" w:hAnsi="Courier New" w:cs="Courier New"/>
+          <w:sz w:val="18"/>
+          <w:szCs w:val="18"/>
+          <w:lang w:val="fr-FR"/>
+        </w:rPr>
+        <w:t xml:space="preserve">ALTER TABLE DIM_CANAL_PLATA ADD CONSTRAINT DIM_CANAL_PLATA_PK PRIMARY KEY(ID_CANAL_PLATA) RELY </w:t>
+      </w:r>
+      <w:proofErr w:type="gramStart"/>
+      <w:r>
+        <w:rPr>
+          <w:rFonts w:ascii="Courier New" w:hAnsi="Courier New" w:cs="Courier New"/>
+          <w:sz w:val="18"/>
+          <w:szCs w:val="18"/>
+          <w:lang w:val="fr-FR"/>
+        </w:rPr>
+        <w:t>NOVALIDATE;</w:t>
+      </w:r>
+      <w:proofErr w:type="gramEnd"/>
+    </w:p>
+    <w:p>
+      <w:pPr>
+        <w:rPr>
+          <w:rFonts w:ascii="Courier New" w:hAnsi="Courier New" w:cs="Courier New"/>
+          <w:sz w:val="18"/>
+          <w:szCs w:val="18"/>
+          <w:lang w:val="fr-FR"/>
+        </w:rPr>
+      </w:pPr>
+    </w:p>
+    <w:p>
+      <w:pPr>
+        <w:rPr>
+          <w:rFonts w:ascii="Courier New" w:hAnsi="Courier New" w:cs="Courier New"/>
+          <w:sz w:val="18"/>
+          <w:szCs w:val="18"/>
+          <w:lang w:val="fr-FR"/>
+        </w:rPr>
+      </w:pPr>
+      <w:r>
+        <w:rPr>
+          <w:rFonts w:ascii="Courier New" w:hAnsi="Courier New" w:cs="Courier New"/>
+          <w:sz w:val="18"/>
+          <w:szCs w:val="18"/>
+          <w:lang w:val="fr-FR"/>
+        </w:rPr>
+        <w:t xml:space="preserve">ALTER TABLE FACT_TRANZACTII ADD CONSTRAINT </w:t>
+      </w:r>
+      <w:proofErr w:type="spellStart"/>
+      <w:r>
+        <w:rPr>
+          <w:rFonts w:ascii="Courier New" w:hAnsi="Courier New" w:cs="Courier New"/>
+          <w:sz w:val="18"/>
+          <w:szCs w:val="18"/>
+          <w:lang w:val="fr-FR"/>
+        </w:rPr>
+        <w:t>fk_canal_plata</w:t>
+      </w:r>
+      <w:proofErr w:type="spellEnd"/>
+    </w:p>
+    <w:p>
+      <w:pPr>
+        <w:rPr>
+          <w:rFonts w:ascii="Courier New" w:hAnsi="Courier New" w:cs="Courier New"/>
+          <w:sz w:val="18"/>
+          <w:szCs w:val="18"/>
+          <w:lang w:val="fr-FR"/>
+        </w:rPr>
+      </w:pPr>
+      <w:r>
+        <w:rPr>
+          <w:rFonts w:ascii="Courier New" w:hAnsi="Courier New" w:cs="Courier New"/>
+          <w:sz w:val="18"/>
+          <w:szCs w:val="18"/>
+          <w:lang w:val="fr-FR"/>
+        </w:rPr>
+        <w:t>FOREIGN KEY (</w:t>
+      </w:r>
+      <w:proofErr w:type="spellStart"/>
+      <w:r>
+        <w:rPr>
+          <w:rFonts w:ascii="Courier New" w:hAnsi="Courier New" w:cs="Courier New"/>
+          <w:sz w:val="18"/>
+          <w:szCs w:val="18"/>
+          <w:lang w:val="fr-FR"/>
+        </w:rPr>
+        <w:t>ID_Canal_Plata</w:t>
+      </w:r>
+      <w:proofErr w:type="spellEnd"/>
+      <w:r>
+        <w:rPr>
+          <w:rFonts w:ascii="Courier New" w:hAnsi="Courier New" w:cs="Courier New"/>
+          <w:sz w:val="18"/>
+          <w:szCs w:val="18"/>
+          <w:lang w:val="fr-FR"/>
+        </w:rPr>
+        <w:t xml:space="preserve">) </w:t>
+      </w:r>
+    </w:p>
+    <w:p>
+      <w:pPr>
+        <w:rPr>
+          <w:rFonts w:ascii="Courier New" w:hAnsi="Courier New" w:cs="Courier New"/>
+          <w:sz w:val="18"/>
+          <w:szCs w:val="18"/>
+          <w:lang w:val="fr-FR"/>
+        </w:rPr>
+      </w:pPr>
+      <w:r>
+        <w:rPr>
+          <w:rFonts w:ascii="Courier New" w:hAnsi="Courier New" w:cs="Courier New"/>
+          <w:sz w:val="18"/>
+          <w:szCs w:val="18"/>
+          <w:lang w:val="fr-FR"/>
+        </w:rPr>
+        <w:t>REFERENCES DIM_CANAL_PLATA (</w:t>
+      </w:r>
+      <w:proofErr w:type="spellStart"/>
+      <w:r>
+        <w:rPr>
+          <w:rFonts w:ascii="Courier New" w:hAnsi="Courier New" w:cs="Courier New"/>
+          <w:sz w:val="18"/>
+          <w:szCs w:val="18"/>
+          <w:lang w:val="fr-FR"/>
+        </w:rPr>
+        <w:t>ID_Canal_Plata</w:t>
+      </w:r>
+      <w:proofErr w:type="spellEnd"/>
+      <w:r>
+        <w:rPr>
+          <w:rFonts w:ascii="Courier New" w:hAnsi="Courier New" w:cs="Courier New"/>
+          <w:sz w:val="18"/>
+          <w:szCs w:val="18"/>
+          <w:lang w:val="fr-FR"/>
+        </w:rPr>
+        <w:t>)</w:t>
+      </w:r>
+    </w:p>
+    <w:p>
+      <w:pPr>
+        <w:rPr>
+          <w:rFonts w:ascii="Courier New" w:hAnsi="Courier New" w:cs="Courier New"/>
+          <w:sz w:val="18"/>
+          <w:szCs w:val="18"/>
+          <w:lang w:val="fr-FR"/>
+        </w:rPr>
+      </w:pPr>
+      <w:r>
+        <w:rPr>
+          <w:rFonts w:ascii="Courier New" w:hAnsi="Courier New" w:cs="Courier New"/>
+          <w:sz w:val="18"/>
+          <w:szCs w:val="18"/>
+          <w:lang w:val="fr-FR"/>
+        </w:rPr>
+        <w:t xml:space="preserve">ENABLE </w:t>
+      </w:r>
+      <w:proofErr w:type="gramStart"/>
+      <w:r>
+        <w:rPr>
+          <w:rFonts w:ascii="Courier New" w:hAnsi="Courier New" w:cs="Courier New"/>
+          <w:sz w:val="18"/>
+          <w:szCs w:val="18"/>
+          <w:lang w:val="fr-FR"/>
+        </w:rPr>
+        <w:t>NOVALIDATE;</w:t>
+      </w:r>
+      <w:proofErr w:type="gramEnd"/>
+    </w:p>
+    <w:p>
+      <w:pPr>
+        <w:rPr>
+          <w:rFonts w:ascii="Courier New" w:hAnsi="Courier New" w:cs="Courier New"/>
+          <w:sz w:val="18"/>
+          <w:szCs w:val="18"/>
+          <w:lang w:val="fr-FR"/>
+        </w:rPr>
+      </w:pPr>
+    </w:p>
+    <w:p>
+      <w:pPr>
+        <w:rPr>
+          <w:rFonts w:ascii="Courier New" w:hAnsi="Courier New" w:cs="Courier New"/>
+          <w:sz w:val="18"/>
+          <w:szCs w:val="18"/>
+          <w:lang w:val="fr-FR"/>
+        </w:rPr>
+      </w:pPr>
+      <w:r>
+        <w:rPr>
+          <w:rFonts w:ascii="Courier New" w:hAnsi="Courier New" w:cs="Courier New"/>
+          <w:sz w:val="18"/>
+          <w:szCs w:val="18"/>
+          <w:lang w:val="fr-FR"/>
+        </w:rPr>
+        <w:t>--(c6)</w:t>
+      </w:r>
+    </w:p>
+    <w:p>
+      <w:pPr>
+        <w:rPr>
+          <w:rFonts w:ascii="Courier New" w:hAnsi="Courier New" w:cs="Courier New"/>
+          <w:sz w:val="18"/>
+          <w:szCs w:val="18"/>
+          <w:lang w:val="fr-FR"/>
+        </w:rPr>
+      </w:pPr>
+      <w:r>
+        <w:rPr>
+          <w:rFonts w:ascii="Courier New" w:hAnsi="Courier New" w:cs="Courier New"/>
+          <w:sz w:val="18"/>
+          <w:szCs w:val="18"/>
+          <w:lang w:val="fr-FR"/>
+        </w:rPr>
+        <w:t>ALTER TABLE DIM_STARE RENAME CONSTRAINT SYS_C007744 TO DIM_STARE_</w:t>
+      </w:r>
+      <w:proofErr w:type="gramStart"/>
+      <w:r>
+        <w:rPr>
+          <w:rFonts w:ascii="Courier New" w:hAnsi="Courier New" w:cs="Courier New"/>
+          <w:sz w:val="18"/>
+          <w:szCs w:val="18"/>
+          <w:lang w:val="fr-FR"/>
+        </w:rPr>
+        <w:t>PK;</w:t>
+      </w:r>
+      <w:proofErr w:type="gramEnd"/>
+    </w:p>
+    <w:p>
+      <w:pPr>
+        <w:rPr>
+          <w:rFonts w:ascii="Courier New" w:hAnsi="Courier New" w:cs="Courier New"/>
+          <w:sz w:val="18"/>
+          <w:szCs w:val="18"/>
+          <w:lang w:val="fr-FR"/>
+        </w:rPr>
+      </w:pPr>
+      <w:r>
+        <w:rPr>
+          <w:rFonts w:ascii="Courier New" w:hAnsi="Courier New" w:cs="Courier New"/>
+          <w:sz w:val="18"/>
+          <w:szCs w:val="18"/>
+          <w:lang w:val="fr-FR"/>
+        </w:rPr>
+        <w:t xml:space="preserve">ALTER TABLE DIM_STARE MODIFY CONSTRAINT DIM_STARE_PK RELY </w:t>
+      </w:r>
+      <w:proofErr w:type="gramStart"/>
+      <w:r>
+        <w:rPr>
+          <w:rFonts w:ascii="Courier New" w:hAnsi="Courier New" w:cs="Courier New"/>
+          <w:sz w:val="18"/>
+          <w:szCs w:val="18"/>
+          <w:lang w:val="fr-FR"/>
+        </w:rPr>
+        <w:t>NOVALIDATE;</w:t>
+      </w:r>
+      <w:proofErr w:type="gramEnd"/>
+    </w:p>
+    <w:p>
+      <w:pPr>
+        <w:rPr>
+          <w:rFonts w:ascii="Courier New" w:hAnsi="Courier New" w:cs="Courier New"/>
+          <w:sz w:val="18"/>
+          <w:szCs w:val="18"/>
+          <w:lang w:val="fr-FR"/>
+        </w:rPr>
+      </w:pPr>
+    </w:p>
+    <w:p>
+      <w:pPr>
+        <w:rPr>
+          <w:rFonts w:ascii="Courier New" w:hAnsi="Courier New" w:cs="Courier New"/>
+          <w:sz w:val="18"/>
+          <w:szCs w:val="18"/>
+          <w:lang w:val="fr-FR"/>
+        </w:rPr>
+      </w:pPr>
+      <w:r>
+        <w:rPr>
+          <w:rFonts w:ascii="Courier New" w:hAnsi="Courier New" w:cs="Courier New"/>
+          <w:sz w:val="18"/>
+          <w:szCs w:val="18"/>
+          <w:lang w:val="fr-FR"/>
+        </w:rPr>
+        <w:t xml:space="preserve">ALTER TABLE FACT_TRANZACTII ADD CONSTRAINT </w:t>
+      </w:r>
+      <w:proofErr w:type="spellStart"/>
+      <w:r>
+        <w:rPr>
+          <w:rFonts w:ascii="Courier New" w:hAnsi="Courier New" w:cs="Courier New"/>
+          <w:sz w:val="18"/>
+          <w:szCs w:val="18"/>
+          <w:lang w:val="fr-FR"/>
+        </w:rPr>
+        <w:t>fk_stare</w:t>
+      </w:r>
+      <w:proofErr w:type="spellEnd"/>
+    </w:p>
+    <w:p>
+      <w:pPr>
+        <w:rPr>
+          <w:rFonts w:ascii="Courier New" w:hAnsi="Courier New" w:cs="Courier New"/>
+          <w:sz w:val="18"/>
+          <w:szCs w:val="18"/>
+          <w:lang w:val="fr-FR"/>
+        </w:rPr>
+      </w:pPr>
+      <w:r>
+        <w:rPr>
+          <w:rFonts w:ascii="Courier New" w:hAnsi="Courier New" w:cs="Courier New"/>
+          <w:sz w:val="18"/>
+          <w:szCs w:val="18"/>
+          <w:lang w:val="fr-FR"/>
+        </w:rPr>
+        <w:t>FOREIGN KEY (</w:t>
+      </w:r>
+      <w:proofErr w:type="spellStart"/>
+      <w:r>
+        <w:rPr>
+          <w:rFonts w:ascii="Courier New" w:hAnsi="Courier New" w:cs="Courier New"/>
+          <w:sz w:val="18"/>
+          <w:szCs w:val="18"/>
+          <w:lang w:val="fr-FR"/>
+        </w:rPr>
+        <w:t>ID_Stare</w:t>
+      </w:r>
+      <w:proofErr w:type="spellEnd"/>
+      <w:r>
+        <w:rPr>
+          <w:rFonts w:ascii="Courier New" w:hAnsi="Courier New" w:cs="Courier New"/>
+          <w:sz w:val="18"/>
+          <w:szCs w:val="18"/>
+          <w:lang w:val="fr-FR"/>
+        </w:rPr>
+        <w:t xml:space="preserve">) </w:t>
+      </w:r>
+    </w:p>
+    <w:p>
+      <w:pPr>
+        <w:rPr>
+          <w:rFonts w:ascii="Courier New" w:hAnsi="Courier New" w:cs="Courier New"/>
+          <w:sz w:val="18"/>
+          <w:szCs w:val="18"/>
+          <w:lang w:val="fr-FR"/>
+        </w:rPr>
+      </w:pPr>
+      <w:r>
+        <w:rPr>
+          <w:rFonts w:ascii="Courier New" w:hAnsi="Courier New" w:cs="Courier New"/>
+          <w:sz w:val="18"/>
+          <w:szCs w:val="18"/>
+          <w:lang w:val="fr-FR"/>
+        </w:rPr>
+        <w:t>REFERENCES DIM_STARE (</w:t>
+      </w:r>
+      <w:proofErr w:type="spellStart"/>
+      <w:r>
+        <w:rPr>
+          <w:rFonts w:ascii="Courier New" w:hAnsi="Courier New" w:cs="Courier New"/>
+          <w:sz w:val="18"/>
+          <w:szCs w:val="18"/>
+          <w:lang w:val="fr-FR"/>
+        </w:rPr>
+        <w:t>ID_Stare</w:t>
+      </w:r>
+      <w:proofErr w:type="spellEnd"/>
+      <w:r>
+        <w:rPr>
+          <w:rFonts w:ascii="Courier New" w:hAnsi="Courier New" w:cs="Courier New"/>
+          <w:sz w:val="18"/>
+          <w:szCs w:val="18"/>
+          <w:lang w:val="fr-FR"/>
+        </w:rPr>
+        <w:t>)</w:t>
+      </w:r>
+    </w:p>
+    <w:p>
+      <w:pPr>
+        <w:rPr>
+          <w:rFonts w:ascii="Courier New" w:hAnsi="Courier New" w:cs="Courier New"/>
+          <w:sz w:val="18"/>
+          <w:szCs w:val="18"/>
+          <w:lang w:val="fr-FR"/>
+        </w:rPr>
+      </w:pPr>
+      <w:r>
+        <w:rPr>
+          <w:rFonts w:ascii="Courier New" w:hAnsi="Courier New" w:cs="Courier New"/>
+          <w:sz w:val="18"/>
+          <w:szCs w:val="18"/>
+          <w:lang w:val="fr-FR"/>
+        </w:rPr>
+        <w:t xml:space="preserve">ENABLE </w:t>
+      </w:r>
+      <w:proofErr w:type="gramStart"/>
+      <w:r>
+        <w:rPr>
+          <w:rFonts w:ascii="Courier New" w:hAnsi="Courier New" w:cs="Courier New"/>
+          <w:sz w:val="18"/>
+          <w:szCs w:val="18"/>
+          <w:lang w:val="fr-FR"/>
+        </w:rPr>
+        <w:t>NOVALIDATE;</w:t>
+      </w:r>
+      <w:proofErr w:type="gramEnd"/>
+    </w:p>
+    <w:p>
+      <w:pPr>
+        <w:rPr>
+          <w:rFonts w:ascii="Courier New" w:hAnsi="Courier New" w:cs="Courier New"/>
+          <w:sz w:val="18"/>
+          <w:szCs w:val="18"/>
+          <w:lang w:val="fr-FR"/>
+        </w:rPr>
+      </w:pPr>
+    </w:p>
+    <w:p>
+      <w:pPr>
+        <w:rPr>
+          <w:rFonts w:ascii="Courier New" w:hAnsi="Courier New" w:cs="Courier New"/>
+          <w:sz w:val="18"/>
+          <w:szCs w:val="18"/>
+          <w:lang w:val="fr-FR"/>
+        </w:rPr>
+      </w:pPr>
+      <w:r>
+        <w:rPr>
+          <w:rFonts w:ascii="Courier New" w:hAnsi="Courier New" w:cs="Courier New"/>
+          <w:sz w:val="18"/>
+          <w:szCs w:val="18"/>
+          <w:lang w:val="fr-FR"/>
+        </w:rPr>
+        <w:t>--(c7)</w:t>
+      </w:r>
+    </w:p>
+    <w:p>
+      <w:pPr>
+        <w:rPr>
+          <w:rFonts w:ascii="Courier New" w:hAnsi="Courier New" w:cs="Courier New"/>
+          <w:sz w:val="18"/>
+          <w:szCs w:val="18"/>
+          <w:lang w:val="fr-FR"/>
+        </w:rPr>
+      </w:pPr>
+      <w:r>
+        <w:rPr>
+          <w:rFonts w:ascii="Courier New" w:hAnsi="Courier New" w:cs="Courier New"/>
+          <w:sz w:val="18"/>
+          <w:szCs w:val="18"/>
+          <w:lang w:val="fr-FR"/>
+        </w:rPr>
+        <w:t>ALTER TABLE DIM_LOCATIE RENAME CONSTRAINT SYS_C007753 TO DIM_LOCATIE_</w:t>
+      </w:r>
+      <w:proofErr w:type="gramStart"/>
+      <w:r>
+        <w:rPr>
+          <w:rFonts w:ascii="Courier New" w:hAnsi="Courier New" w:cs="Courier New"/>
+          <w:sz w:val="18"/>
+          <w:szCs w:val="18"/>
+          <w:lang w:val="fr-FR"/>
+        </w:rPr>
+        <w:t>PK;</w:t>
+      </w:r>
+      <w:proofErr w:type="gramEnd"/>
+    </w:p>
+    <w:p>
+      <w:pPr>
+        <w:rPr>
+          <w:rFonts w:ascii="Courier New" w:hAnsi="Courier New" w:cs="Courier New"/>
+          <w:sz w:val="18"/>
+          <w:szCs w:val="18"/>
+          <w:lang w:val="fr-FR"/>
+        </w:rPr>
+      </w:pPr>
+      <w:r>
+        <w:rPr>
+          <w:rFonts w:ascii="Courier New" w:hAnsi="Courier New" w:cs="Courier New"/>
+          <w:sz w:val="18"/>
+          <w:szCs w:val="18"/>
+          <w:lang w:val="fr-FR"/>
+        </w:rPr>
+        <w:t xml:space="preserve">ALTER TABLE DIM_LOCATIE MODIFY CONSTRAINT DIM_LOCATIE_PK RELY </w:t>
+      </w:r>
+      <w:proofErr w:type="gramStart"/>
+      <w:r>
+        <w:rPr>
+          <w:rFonts w:ascii="Courier New" w:hAnsi="Courier New" w:cs="Courier New"/>
+          <w:sz w:val="18"/>
+          <w:szCs w:val="18"/>
+          <w:lang w:val="fr-FR"/>
+        </w:rPr>
+        <w:t>NOVALIDATE;</w:t>
+      </w:r>
+      <w:proofErr w:type="gramEnd"/>
+    </w:p>
+    <w:p>
+      <w:pPr>
+        <w:rPr>
+          <w:rFonts w:ascii="Courier New" w:hAnsi="Courier New" w:cs="Courier New"/>
+          <w:sz w:val="18"/>
+          <w:szCs w:val="18"/>
+          <w:lang w:val="fr-FR"/>
+        </w:rPr>
+      </w:pPr>
+    </w:p>
+    <w:p>
+      <w:pPr>
+        <w:rPr>
+          <w:rFonts w:ascii="Courier New" w:hAnsi="Courier New" w:cs="Courier New"/>
+          <w:sz w:val="18"/>
+          <w:szCs w:val="18"/>
+          <w:lang w:val="fr-FR"/>
+        </w:rPr>
+      </w:pPr>
+      <w:r>
+        <w:rPr>
+          <w:rFonts w:ascii="Courier New" w:hAnsi="Courier New" w:cs="Courier New"/>
+          <w:sz w:val="18"/>
+          <w:szCs w:val="18"/>
+          <w:lang w:val="fr-FR"/>
+        </w:rPr>
+        <w:t xml:space="preserve">ALTER TABLE FACT_TRANZACTII ADD CONSTRAINT </w:t>
+      </w:r>
+      <w:proofErr w:type="spellStart"/>
+      <w:r>
+        <w:rPr>
+          <w:rFonts w:ascii="Courier New" w:hAnsi="Courier New" w:cs="Courier New"/>
+          <w:sz w:val="18"/>
+          <w:szCs w:val="18"/>
+          <w:lang w:val="fr-FR"/>
+        </w:rPr>
+        <w:t>fk_locatie</w:t>
+      </w:r>
+      <w:proofErr w:type="spellEnd"/>
+    </w:p>
+    <w:p>
+      <w:pPr>
+        <w:rPr>
+          <w:rFonts w:ascii="Courier New" w:hAnsi="Courier New" w:cs="Courier New"/>
+          <w:sz w:val="18"/>
+          <w:szCs w:val="18"/>
+          <w:lang w:val="fr-FR"/>
+        </w:rPr>
+      </w:pPr>
+      <w:r>
+        <w:rPr>
+          <w:rFonts w:ascii="Courier New" w:hAnsi="Courier New" w:cs="Courier New"/>
+          <w:sz w:val="18"/>
+          <w:szCs w:val="18"/>
+          <w:lang w:val="fr-FR"/>
+        </w:rPr>
+        <w:t>FOREIGN KEY (</w:t>
+      </w:r>
+      <w:proofErr w:type="spellStart"/>
+      <w:r>
+        <w:rPr>
+          <w:rFonts w:ascii="Courier New" w:hAnsi="Courier New" w:cs="Courier New"/>
+          <w:sz w:val="18"/>
+          <w:szCs w:val="18"/>
+          <w:lang w:val="fr-FR"/>
+        </w:rPr>
+        <w:t>ID_Locatie</w:t>
+      </w:r>
+      <w:proofErr w:type="spellEnd"/>
+      <w:r>
+        <w:rPr>
+          <w:rFonts w:ascii="Courier New" w:hAnsi="Courier New" w:cs="Courier New"/>
+          <w:sz w:val="18"/>
+          <w:szCs w:val="18"/>
+          <w:lang w:val="fr-FR"/>
+        </w:rPr>
+        <w:t xml:space="preserve">) </w:t>
+      </w:r>
+    </w:p>
+    <w:p>
+      <w:pPr>
+        <w:rPr>
+          <w:rFonts w:ascii="Courier New" w:hAnsi="Courier New" w:cs="Courier New"/>
+          <w:sz w:val="18"/>
+          <w:szCs w:val="18"/>
+          <w:lang w:val="fr-FR"/>
+        </w:rPr>
+      </w:pPr>
+      <w:r>
+        <w:rPr>
+          <w:rFonts w:ascii="Courier New" w:hAnsi="Courier New" w:cs="Courier New"/>
+          <w:sz w:val="18"/>
+          <w:szCs w:val="18"/>
+          <w:lang w:val="fr-FR"/>
+        </w:rPr>
+        <w:t>REFERENCES DIM_LOCATIE (</w:t>
+      </w:r>
+      <w:proofErr w:type="spellStart"/>
+      <w:r>
+        <w:rPr>
+          <w:rFonts w:ascii="Courier New" w:hAnsi="Courier New" w:cs="Courier New"/>
+          <w:sz w:val="18"/>
+          <w:szCs w:val="18"/>
+          <w:lang w:val="fr-FR"/>
+        </w:rPr>
+        <w:t>ID_Locatie</w:t>
+      </w:r>
+      <w:proofErr w:type="spellEnd"/>
+      <w:r>
+        <w:rPr>
+          <w:rFonts w:ascii="Courier New" w:hAnsi="Courier New" w:cs="Courier New"/>
+          <w:sz w:val="18"/>
+          <w:szCs w:val="18"/>
+          <w:lang w:val="fr-FR"/>
+        </w:rPr>
+        <w:t>)</w:t>
+      </w:r>
+    </w:p>
+    <w:p>
+      <w:pPr>
+        <w:rPr>
+          <w:rFonts w:ascii="Courier New" w:hAnsi="Courier New" w:cs="Courier New"/>
+          <w:sz w:val="18"/>
+          <w:szCs w:val="18"/>
+          <w:lang w:val="fr-FR"/>
+        </w:rPr>
+      </w:pPr>
+      <w:r>
+        <w:rPr>
+          <w:rFonts w:ascii="Courier New" w:hAnsi="Courier New" w:cs="Courier New"/>
+          <w:sz w:val="18"/>
+          <w:szCs w:val="18"/>
+          <w:lang w:val="fr-FR"/>
+        </w:rPr>
+        <w:t xml:space="preserve">ENABLE </w:t>
+      </w:r>
+      <w:proofErr w:type="gramStart"/>
+      <w:r>
+        <w:rPr>
+          <w:rFonts w:ascii="Courier New" w:hAnsi="Courier New" w:cs="Courier New"/>
+          <w:sz w:val="18"/>
+          <w:szCs w:val="18"/>
+          <w:lang w:val="fr-FR"/>
+        </w:rPr>
+        <w:t>NOVALIDATE;</w:t>
+      </w:r>
+      <w:proofErr w:type="gramEnd"/>
+    </w:p>
+    <w:p>
+      <w:pPr>
+        <w:rPr>
+          <w:rFonts w:ascii="Courier New" w:hAnsi="Courier New" w:cs="Courier New"/>
+          <w:sz w:val="18"/>
+          <w:szCs w:val="18"/>
+          <w:lang w:val="fr-FR"/>
+        </w:rPr>
+      </w:pPr>
+    </w:p>
+    <w:p>
+      <w:pPr>
+        <w:rPr>
+          <w:rFonts w:ascii="Courier New" w:hAnsi="Courier New" w:cs="Courier New"/>
+          <w:sz w:val="18"/>
+          <w:szCs w:val="18"/>
+          <w:lang w:val="fr-FR"/>
+        </w:rPr>
+      </w:pPr>
+      <w:r>
+        <w:rPr>
+          <w:rFonts w:ascii="Courier New" w:hAnsi="Courier New" w:cs="Courier New"/>
+          <w:sz w:val="18"/>
+          <w:szCs w:val="18"/>
+          <w:lang w:val="fr-FR"/>
+        </w:rPr>
+        <w:t>--(c8)</w:t>
+      </w:r>
+    </w:p>
+    <w:p>
+      <w:pPr>
+        <w:rPr>
+          <w:rFonts w:ascii="Courier New" w:hAnsi="Courier New" w:cs="Courier New"/>
+          <w:sz w:val="18"/>
+          <w:szCs w:val="18"/>
+          <w:lang w:val="fr-FR"/>
+        </w:rPr>
+      </w:pPr>
+      <w:r>
+        <w:rPr>
+          <w:rFonts w:ascii="Courier New" w:hAnsi="Courier New" w:cs="Courier New"/>
+          <w:sz w:val="18"/>
+          <w:szCs w:val="18"/>
+          <w:lang w:val="fr-FR"/>
+        </w:rPr>
+        <w:t>ALTER TABLE DIM_CALENDAR ADD CONSTRAINT DIM_CALENDAR_PK PRIMARY KEY(</w:t>
+      </w:r>
+      <w:proofErr w:type="spellStart"/>
+      <w:r>
+        <w:rPr>
+          <w:rFonts w:ascii="Courier New" w:hAnsi="Courier New" w:cs="Courier New"/>
+          <w:sz w:val="18"/>
+          <w:szCs w:val="18"/>
+          <w:lang w:val="fr-FR"/>
+        </w:rPr>
+        <w:t>ID_Data</w:t>
+      </w:r>
+      <w:proofErr w:type="spellEnd"/>
+      <w:r>
+        <w:rPr>
+          <w:rFonts w:ascii="Courier New" w:hAnsi="Courier New" w:cs="Courier New"/>
+          <w:sz w:val="18"/>
+          <w:szCs w:val="18"/>
+          <w:lang w:val="fr-FR"/>
+        </w:rPr>
+        <w:t xml:space="preserve">) RELY </w:t>
+      </w:r>
+      <w:proofErr w:type="gramStart"/>
+      <w:r>
+        <w:rPr>
+          <w:rFonts w:ascii="Courier New" w:hAnsi="Courier New" w:cs="Courier New"/>
+          <w:sz w:val="18"/>
+          <w:szCs w:val="18"/>
+          <w:lang w:val="fr-FR"/>
+        </w:rPr>
+        <w:t>NOVALIDATE;</w:t>
+      </w:r>
+      <w:proofErr w:type="gramEnd"/>
+    </w:p>
+    <w:p>
+      <w:pPr>
+        <w:rPr>
+          <w:rFonts w:ascii="Courier New" w:hAnsi="Courier New" w:cs="Courier New"/>
+          <w:sz w:val="18"/>
+          <w:szCs w:val="18"/>
+          <w:lang w:val="fr-FR"/>
+        </w:rPr>
+      </w:pPr>
+    </w:p>
+    <w:p>
+      <w:pPr>
+        <w:rPr>
+          <w:rFonts w:ascii="Courier New" w:hAnsi="Courier New" w:cs="Courier New"/>
+          <w:sz w:val="18"/>
+          <w:szCs w:val="18"/>
+          <w:lang w:val="fr-FR"/>
+        </w:rPr>
+      </w:pPr>
+      <w:r>
+        <w:rPr>
+          <w:rFonts w:ascii="Courier New" w:hAnsi="Courier New" w:cs="Courier New"/>
+          <w:sz w:val="18"/>
+          <w:szCs w:val="18"/>
+          <w:lang w:val="fr-FR"/>
+        </w:rPr>
+        <w:t xml:space="preserve">ALTER TABLE FACT_TRANZACTII ADD CONSTRAINT </w:t>
+      </w:r>
+      <w:proofErr w:type="spellStart"/>
+      <w:r>
+        <w:rPr>
+          <w:rFonts w:ascii="Courier New" w:hAnsi="Courier New" w:cs="Courier New"/>
+          <w:sz w:val="18"/>
+          <w:szCs w:val="18"/>
+          <w:lang w:val="fr-FR"/>
+        </w:rPr>
+        <w:t>fk_data</w:t>
+      </w:r>
+      <w:proofErr w:type="spellEnd"/>
+    </w:p>
+    <w:p>
+      <w:pPr>
+        <w:rPr>
+          <w:rFonts w:ascii="Courier New" w:hAnsi="Courier New" w:cs="Courier New"/>
+          <w:sz w:val="18"/>
+          <w:szCs w:val="18"/>
+          <w:lang w:val="fr-FR"/>
+        </w:rPr>
+      </w:pPr>
+      <w:r>
+        <w:rPr>
+          <w:rFonts w:ascii="Courier New" w:hAnsi="Courier New" w:cs="Courier New"/>
+          <w:sz w:val="18"/>
+          <w:szCs w:val="18"/>
+          <w:lang w:val="fr-FR"/>
+        </w:rPr>
+        <w:t>FOREIGN KEY (</w:t>
+      </w:r>
+      <w:proofErr w:type="spellStart"/>
+      <w:r>
+        <w:rPr>
+          <w:rFonts w:ascii="Courier New" w:hAnsi="Courier New" w:cs="Courier New"/>
+          <w:sz w:val="18"/>
+          <w:szCs w:val="18"/>
+          <w:lang w:val="fr-FR"/>
+        </w:rPr>
+        <w:t>ID_Data</w:t>
+      </w:r>
+      <w:proofErr w:type="spellEnd"/>
+      <w:r>
+        <w:rPr>
+          <w:rFonts w:ascii="Courier New" w:hAnsi="Courier New" w:cs="Courier New"/>
+          <w:sz w:val="18"/>
+          <w:szCs w:val="18"/>
+          <w:lang w:val="fr-FR"/>
+        </w:rPr>
+        <w:t xml:space="preserve">) </w:t>
+      </w:r>
+    </w:p>
+    <w:p>
+      <w:pPr>
+        <w:rPr>
+          <w:rFonts w:ascii="Courier New" w:hAnsi="Courier New" w:cs="Courier New"/>
+          <w:sz w:val="18"/>
+          <w:szCs w:val="18"/>
+          <w:lang w:val="fr-FR"/>
+        </w:rPr>
+      </w:pPr>
+      <w:r>
+        <w:rPr>
+          <w:rFonts w:ascii="Courier New" w:hAnsi="Courier New" w:cs="Courier New"/>
+          <w:sz w:val="18"/>
+          <w:szCs w:val="18"/>
+          <w:lang w:val="fr-FR"/>
+        </w:rPr>
+        <w:t>REFERENCES DIM_CALENDAR (</w:t>
+      </w:r>
+      <w:proofErr w:type="spellStart"/>
+      <w:r>
+        <w:rPr>
+          <w:rFonts w:ascii="Courier New" w:hAnsi="Courier New" w:cs="Courier New"/>
+          <w:sz w:val="18"/>
+          <w:szCs w:val="18"/>
+          <w:lang w:val="fr-FR"/>
+        </w:rPr>
+        <w:t>ID_Data</w:t>
+      </w:r>
+      <w:proofErr w:type="spellEnd"/>
+      <w:r>
+        <w:rPr>
+          <w:rFonts w:ascii="Courier New" w:hAnsi="Courier New" w:cs="Courier New"/>
+          <w:sz w:val="18"/>
+          <w:szCs w:val="18"/>
+          <w:lang w:val="fr-FR"/>
+        </w:rPr>
+        <w:t>)</w:t>
+      </w:r>
+    </w:p>
+    <w:p>
+      <w:pPr>
+        <w:rPr>
+          <w:rFonts w:ascii="Courier New" w:hAnsi="Courier New" w:cs="Courier New"/>
+          <w:sz w:val="18"/>
+          <w:szCs w:val="18"/>
+          <w:lang w:val="fr-FR"/>
+        </w:rPr>
+      </w:pPr>
+      <w:proofErr w:type="gramStart"/>
+      <w:r>
+        <w:rPr>
+          <w:rFonts w:ascii="Courier New" w:hAnsi="Courier New" w:cs="Courier New"/>
+          <w:sz w:val="18"/>
+          <w:szCs w:val="18"/>
+          <w:lang w:val="fr-FR"/>
+        </w:rPr>
+        <w:lastRenderedPageBreak/>
+        <w:t>RELY</w:t>
+      </w:r>
+      <w:proofErr w:type="gramEnd"/>
+      <w:r>
+        <w:rPr>
+          <w:rFonts w:ascii="Courier New" w:hAnsi="Courier New" w:cs="Courier New"/>
+          <w:sz w:val="18"/>
+          <w:szCs w:val="18"/>
+          <w:lang w:val="fr-FR"/>
+        </w:rPr>
+        <w:t xml:space="preserve"> DISABLE NOVALIDATE;</w:t>
+      </w:r>
+    </w:p>
+    <w:p/>
+    <w:p>
+      <w:pPr>
+        <w:rPr>
+          <w:lang w:val="fr-FR"/>
+        </w:rPr>
+      </w:pPr>
+      <w:r>
+        <w:rPr>
+          <w:lang w:val="fr-FR"/>
+        </w:rPr>
         <w:t>7.</w:t>
       </w:r>
     </w:p>
@@ -13,30 +1915,54 @@
           <w:rFonts w:ascii="Courier New" w:hAnsi="Courier New" w:cs="Courier New"/>
           <w:sz w:val="18"/>
           <w:szCs w:val="18"/>
-        </w:rPr>
-      </w:pPr>
-      <w:r>
-        <w:rPr>
-          <w:rFonts w:ascii="Courier New" w:hAnsi="Courier New" w:cs="Courier New"/>
-          <w:sz w:val="18"/>
-          <w:szCs w:val="18"/>
-        </w:rPr>
-        <w:t>-- create dimensions</w:t>
-      </w:r>
-    </w:p>
-    <w:p>
-      <w:pPr>
-        <w:rPr>
-          <w:rFonts w:ascii="Courier New" w:hAnsi="Courier New" w:cs="Courier New"/>
-          <w:sz w:val="18"/>
-          <w:szCs w:val="18"/>
-        </w:rPr>
-      </w:pPr>
-      <w:r>
-        <w:rPr>
-          <w:rFonts w:ascii="Courier New" w:hAnsi="Courier New" w:cs="Courier New"/>
-          <w:sz w:val="18"/>
-          <w:szCs w:val="18"/>
+          <w:lang w:val="fr-FR"/>
+        </w:rPr>
+      </w:pPr>
+      <w:r>
+        <w:rPr>
+          <w:rFonts w:ascii="Courier New" w:hAnsi="Courier New" w:cs="Courier New"/>
+          <w:sz w:val="18"/>
+          <w:szCs w:val="18"/>
+          <w:lang w:val="fr-FR"/>
+        </w:rPr>
+        <w:t xml:space="preserve">-- </w:t>
+      </w:r>
+      <w:proofErr w:type="spellStart"/>
+      <w:r>
+        <w:rPr>
+          <w:rFonts w:ascii="Courier New" w:hAnsi="Courier New" w:cs="Courier New"/>
+          <w:sz w:val="18"/>
+          <w:szCs w:val="18"/>
+          <w:lang w:val="fr-FR"/>
+        </w:rPr>
+        <w:t>create</w:t>
+      </w:r>
+      <w:proofErr w:type="spellEnd"/>
+      <w:r>
+        <w:rPr>
+          <w:rFonts w:ascii="Courier New" w:hAnsi="Courier New" w:cs="Courier New"/>
+          <w:sz w:val="18"/>
+          <w:szCs w:val="18"/>
+          <w:lang w:val="fr-FR"/>
+        </w:rPr>
+        <w:t xml:space="preserve"> dimensions</w:t>
+      </w:r>
+    </w:p>
+    <w:p>
+      <w:pPr>
+        <w:rPr>
+          <w:rFonts w:ascii="Courier New" w:hAnsi="Courier New" w:cs="Courier New"/>
+          <w:sz w:val="18"/>
+          <w:szCs w:val="18"/>
+          <w:lang w:val="fr-FR"/>
+        </w:rPr>
+      </w:pPr>
+      <w:r>
+        <w:rPr>
+          <w:rFonts w:ascii="Courier New" w:hAnsi="Courier New" w:cs="Courier New"/>
+          <w:sz w:val="18"/>
+          <w:szCs w:val="18"/>
+          <w:lang w:val="fr-FR"/>
         </w:rPr>
         <w:t xml:space="preserve">DROP DIMENSION </w:t>
       </w:r>
@@ -46,6 +1972,7 @@
           <w:rFonts w:ascii="Courier New" w:hAnsi="Courier New" w:cs="Courier New"/>
           <w:sz w:val="18"/>
           <w:szCs w:val="18"/>
+          <w:lang w:val="fr-FR"/>
         </w:rPr>
         <w:t>locatie</w:t>
       </w:r>
@@ -55,11 +1982,10 @@
           <w:rFonts w:ascii="Courier New" w:hAnsi="Courier New" w:cs="Courier New"/>
           <w:sz w:val="18"/>
           <w:szCs w:val="18"/>
+          <w:lang w:val="fr-FR"/>
         </w:rPr>
         <w:t>;</w:t>
       </w:r>
-      <w:bookmarkStart w:id="0" w:name="_GoBack"/>
-      <w:bookmarkEnd w:id="0"/>
     </w:p>
     <w:p>
       <w:pPr>
@@ -471,13 +2397,15 @@
           <w:rFonts w:ascii="Courier New" w:hAnsi="Courier New" w:cs="Courier New"/>
           <w:sz w:val="18"/>
           <w:szCs w:val="18"/>
-        </w:rPr>
-      </w:pPr>
-      <w:r>
-        <w:rPr>
-          <w:rFonts w:ascii="Courier New" w:hAnsi="Courier New" w:cs="Courier New"/>
-          <w:sz w:val="18"/>
-          <w:szCs w:val="18"/>
+          <w:lang w:val="fr-FR"/>
+        </w:rPr>
+      </w:pPr>
+      <w:r>
+        <w:rPr>
+          <w:rFonts w:ascii="Courier New" w:hAnsi="Courier New" w:cs="Courier New"/>
+          <w:sz w:val="18"/>
+          <w:szCs w:val="18"/>
+          <w:lang w:val="fr-FR"/>
         </w:rPr>
         <w:t xml:space="preserve">ATTRIBUTE </w:t>
       </w:r>
@@ -487,6 +2415,7 @@
           <w:rFonts w:ascii="Courier New" w:hAnsi="Courier New" w:cs="Courier New"/>
           <w:sz w:val="18"/>
           <w:szCs w:val="18"/>
+          <w:lang w:val="fr-FR"/>
         </w:rPr>
         <w:t>locatie_info</w:t>
       </w:r>
@@ -496,6 +2425,7 @@
           <w:rFonts w:ascii="Courier New" w:hAnsi="Courier New" w:cs="Courier New"/>
           <w:sz w:val="18"/>
           <w:szCs w:val="18"/>
+          <w:lang w:val="fr-FR"/>
         </w:rPr>
         <w:t xml:space="preserve"> LEVEL </w:t>
       </w:r>
@@ -505,6 +2435,7 @@
           <w:rFonts w:ascii="Courier New" w:hAnsi="Courier New" w:cs="Courier New"/>
           <w:sz w:val="18"/>
           <w:szCs w:val="18"/>
+          <w:lang w:val="fr-FR"/>
         </w:rPr>
         <w:t>locatie_id</w:t>
       </w:r>
@@ -514,6 +2445,7 @@
           <w:rFonts w:ascii="Courier New" w:hAnsi="Courier New" w:cs="Courier New"/>
           <w:sz w:val="18"/>
           <w:szCs w:val="18"/>
+          <w:lang w:val="fr-FR"/>
         </w:rPr>
         <w:t xml:space="preserve"> DETERMINES </w:t>
       </w:r>
@@ -524,31 +2456,46 @@
           <w:rFonts w:ascii="Courier New" w:hAnsi="Courier New" w:cs="Courier New"/>
           <w:sz w:val="18"/>
           <w:szCs w:val="18"/>
-        </w:rPr>
-      </w:pPr>
-      <w:r>
-        <w:rPr>
-          <w:rFonts w:ascii="Courier New" w:hAnsi="Courier New" w:cs="Courier New"/>
-          <w:sz w:val="18"/>
-          <w:szCs w:val="18"/>
+          <w:lang w:val="fr-FR"/>
+        </w:rPr>
+      </w:pPr>
+      <w:r>
+        <w:rPr>
+          <w:rFonts w:ascii="Courier New" w:hAnsi="Courier New" w:cs="Courier New"/>
+          <w:sz w:val="18"/>
+          <w:szCs w:val="18"/>
+          <w:lang w:val="fr-FR"/>
         </w:rPr>
         <w:t>(</w:t>
       </w:r>
       <w:proofErr w:type="spellStart"/>
-      <w:r>
-        <w:rPr>
-          <w:rFonts w:ascii="Courier New" w:hAnsi="Courier New" w:cs="Courier New"/>
-          <w:sz w:val="18"/>
-          <w:szCs w:val="18"/>
-        </w:rPr>
-        <w:t>dim_locatie.strada</w:t>
-      </w:r>
-      <w:proofErr w:type="spellEnd"/>
-      <w:r>
-        <w:rPr>
-          <w:rFonts w:ascii="Courier New" w:hAnsi="Courier New" w:cs="Courier New"/>
-          <w:sz w:val="18"/>
-          <w:szCs w:val="18"/>
+      <w:proofErr w:type="gramStart"/>
+      <w:r>
+        <w:rPr>
+          <w:rFonts w:ascii="Courier New" w:hAnsi="Courier New" w:cs="Courier New"/>
+          <w:sz w:val="18"/>
+          <w:szCs w:val="18"/>
+          <w:lang w:val="fr-FR"/>
+        </w:rPr>
+        <w:t>dim</w:t>
+      </w:r>
+      <w:proofErr w:type="gramEnd"/>
+      <w:r>
+        <w:rPr>
+          <w:rFonts w:ascii="Courier New" w:hAnsi="Courier New" w:cs="Courier New"/>
+          <w:sz w:val="18"/>
+          <w:szCs w:val="18"/>
+          <w:lang w:val="fr-FR"/>
+        </w:rPr>
+        <w:t>_locatie.strada</w:t>
+      </w:r>
+      <w:proofErr w:type="spellEnd"/>
+      <w:r>
+        <w:rPr>
+          <w:rFonts w:ascii="Courier New" w:hAnsi="Courier New" w:cs="Courier New"/>
+          <w:sz w:val="18"/>
+          <w:szCs w:val="18"/>
+          <w:lang w:val="fr-FR"/>
         </w:rPr>
         <w:t xml:space="preserve">, </w:t>
       </w:r>
@@ -558,6 +2505,7 @@
           <w:rFonts w:ascii="Courier New" w:hAnsi="Courier New" w:cs="Courier New"/>
           <w:sz w:val="18"/>
           <w:szCs w:val="18"/>
+          <w:lang w:val="fr-FR"/>
         </w:rPr>
         <w:t>dim_locatie.oras</w:t>
       </w:r>
@@ -567,6 +2515,7 @@
           <w:rFonts w:ascii="Courier New" w:hAnsi="Courier New" w:cs="Courier New"/>
           <w:sz w:val="18"/>
           <w:szCs w:val="18"/>
+          <w:lang w:val="fr-FR"/>
         </w:rPr>
         <w:t xml:space="preserve">, </w:t>
       </w:r>
@@ -576,6 +2525,7 @@
           <w:rFonts w:ascii="Courier New" w:hAnsi="Courier New" w:cs="Courier New"/>
           <w:sz w:val="18"/>
           <w:szCs w:val="18"/>
+          <w:lang w:val="fr-FR"/>
         </w:rPr>
         <w:t>dim_locatie.tara</w:t>
       </w:r>
@@ -585,6 +2535,7 @@
           <w:rFonts w:ascii="Courier New" w:hAnsi="Courier New" w:cs="Courier New"/>
           <w:sz w:val="18"/>
           <w:szCs w:val="18"/>
+          <w:lang w:val="fr-FR"/>
         </w:rPr>
         <w:t xml:space="preserve">, </w:t>
       </w:r>
@@ -594,6 +2545,7 @@
           <w:rFonts w:ascii="Courier New" w:hAnsi="Courier New" w:cs="Courier New"/>
           <w:sz w:val="18"/>
           <w:szCs w:val="18"/>
+          <w:lang w:val="fr-FR"/>
         </w:rPr>
         <w:t>dim_locatie.site</w:t>
       </w:r>
@@ -603,6 +2555,7 @@
           <w:rFonts w:ascii="Courier New" w:hAnsi="Courier New" w:cs="Courier New"/>
           <w:sz w:val="18"/>
           <w:szCs w:val="18"/>
+          <w:lang w:val="fr-FR"/>
         </w:rPr>
         <w:t>);</w:t>
       </w:r>
@@ -613,6 +2566,7 @@
           <w:rFonts w:ascii="Courier New" w:hAnsi="Courier New" w:cs="Courier New"/>
           <w:sz w:val="18"/>
           <w:szCs w:val="18"/>
+          <w:lang w:val="fr-FR"/>
         </w:rPr>
       </w:pPr>
     </w:p>
@@ -633,6 +2587,7 @@
         <w:t xml:space="preserve">DROP DIMENSION </w:t>
       </w:r>
       <w:proofErr w:type="spellStart"/>
+      <w:proofErr w:type="gramStart"/>
       <w:r>
         <w:rPr>
           <w:rFonts w:ascii="Courier New" w:hAnsi="Courier New" w:cs="Courier New"/>
@@ -650,6 +2605,7 @@
         </w:rPr>
         <w:t>;</w:t>
       </w:r>
+      <w:proofErr w:type="gramEnd"/>
     </w:p>
     <w:p>
       <w:pPr>
@@ -1278,7 +3234,7 @@
           <w:sz w:val="18"/>
           <w:szCs w:val="18"/>
         </w:rPr>
-        <w:t>SET SERVEROUTPUT ON FORMAT WRAPPED</w:t>
+        <w:t xml:space="preserve">SET SERVEROUTPUT ON FORMAT </w:t>
       </w:r>
       <w:proofErr w:type="gramStart"/>
       <w:r>
@@ -1287,7 +3243,7 @@
           <w:sz w:val="18"/>
           <w:szCs w:val="18"/>
         </w:rPr>
-        <w:t>;  --</w:t>
+        <w:t>WRAPPED;  --</w:t>
       </w:r>
       <w:proofErr w:type="gramEnd"/>
       <w:r>
@@ -1313,7 +3269,25 @@
           <w:sz w:val="18"/>
           <w:szCs w:val="18"/>
         </w:rPr>
-        <w:t>EXECUTE DBMS_DIMENSION.DESCRIBE_</w:t>
+        <w:t>EXECUTE DBMS_DIMENSION.DESCRIBE_DIMENSION('</w:t>
+      </w:r>
+      <w:proofErr w:type="spellStart"/>
+      <w:r>
+        <w:rPr>
+          <w:rFonts w:ascii="Courier New" w:hAnsi="Courier New" w:cs="Courier New"/>
+          <w:sz w:val="18"/>
+          <w:szCs w:val="18"/>
+        </w:rPr>
+        <w:t>locatie</w:t>
+      </w:r>
+      <w:proofErr w:type="spellEnd"/>
+      <w:r>
+        <w:rPr>
+          <w:rFonts w:ascii="Courier New" w:hAnsi="Courier New" w:cs="Courier New"/>
+          <w:sz w:val="18"/>
+          <w:szCs w:val="18"/>
+        </w:rPr>
+        <w:t>'</w:t>
       </w:r>
       <w:proofErr w:type="gramStart"/>
       <w:r>
@@ -1322,9 +3296,36 @@
           <w:sz w:val="18"/>
           <w:szCs w:val="18"/>
         </w:rPr>
-        <w:t>DIMENSION(</w:t>
+        <w:t>);</w:t>
       </w:r>
       <w:proofErr w:type="gramEnd"/>
+    </w:p>
+    <w:p>
+      <w:pPr>
+        <w:rPr>
+          <w:rFonts w:ascii="Courier New" w:hAnsi="Courier New" w:cs="Courier New"/>
+          <w:sz w:val="18"/>
+          <w:szCs w:val="18"/>
+        </w:rPr>
+      </w:pPr>
+      <w:r>
+        <w:rPr>
+          <w:rFonts w:ascii="Courier New" w:hAnsi="Courier New" w:cs="Courier New"/>
+          <w:sz w:val="18"/>
+          <w:szCs w:val="18"/>
+        </w:rPr>
+        <w:t>EXECUTE DBMS_DIMENSION.DESCRIBE_DIMENSION('</w:t>
+      </w:r>
+      <w:proofErr w:type="spellStart"/>
+      <w:r>
+        <w:rPr>
+          <w:rFonts w:ascii="Courier New" w:hAnsi="Courier New" w:cs="Courier New"/>
+          <w:sz w:val="18"/>
+          <w:szCs w:val="18"/>
+        </w:rPr>
+        <w:t>timp</w:t>
+      </w:r>
+      <w:proofErr w:type="spellEnd"/>
       <w:r>
         <w:rPr>
           <w:rFonts w:ascii="Courier New" w:hAnsi="Courier New" w:cs="Courier New"/>
@@ -1333,6 +3334,281 @@
         </w:rPr>
         <w:t>'</w:t>
       </w:r>
+      <w:proofErr w:type="gramStart"/>
+      <w:r>
+        <w:rPr>
+          <w:rFonts w:ascii="Courier New" w:hAnsi="Courier New" w:cs="Courier New"/>
+          <w:sz w:val="18"/>
+          <w:szCs w:val="18"/>
+        </w:rPr>
+        <w:t>);</w:t>
+      </w:r>
+      <w:proofErr w:type="gramEnd"/>
+    </w:p>
+    <w:p>
+      <w:pPr>
+        <w:rPr>
+          <w:rFonts w:ascii="Courier New" w:hAnsi="Courier New" w:cs="Courier New"/>
+          <w:sz w:val="18"/>
+          <w:szCs w:val="18"/>
+        </w:rPr>
+      </w:pPr>
+    </w:p>
+    <w:p>
+      <w:pPr>
+        <w:rPr>
+          <w:rFonts w:ascii="Courier New" w:hAnsi="Courier New" w:cs="Courier New"/>
+          <w:sz w:val="18"/>
+          <w:szCs w:val="18"/>
+        </w:rPr>
+      </w:pPr>
+      <w:r>
+        <w:rPr>
+          <w:rFonts w:ascii="Courier New" w:hAnsi="Courier New" w:cs="Courier New"/>
+          <w:sz w:val="18"/>
+          <w:szCs w:val="18"/>
+        </w:rPr>
+        <w:t xml:space="preserve">-- </w:t>
+      </w:r>
+      <w:proofErr w:type="spellStart"/>
+      <w:r>
+        <w:rPr>
+          <w:rFonts w:ascii="Courier New" w:hAnsi="Courier New" w:cs="Courier New"/>
+          <w:sz w:val="18"/>
+          <w:szCs w:val="18"/>
+        </w:rPr>
+        <w:t>stergerea</w:t>
+      </w:r>
+      <w:proofErr w:type="spellEnd"/>
+      <w:r>
+        <w:rPr>
+          <w:rFonts w:ascii="Courier New" w:hAnsi="Courier New" w:cs="Courier New"/>
+          <w:sz w:val="18"/>
+          <w:szCs w:val="18"/>
+        </w:rPr>
+        <w:t xml:space="preserve"> </w:t>
+      </w:r>
+      <w:proofErr w:type="spellStart"/>
+      <w:r>
+        <w:rPr>
+          <w:rFonts w:ascii="Courier New" w:hAnsi="Courier New" w:cs="Courier New"/>
+          <w:sz w:val="18"/>
+          <w:szCs w:val="18"/>
+        </w:rPr>
+        <w:t>exceptiilor</w:t>
+      </w:r>
+      <w:proofErr w:type="spellEnd"/>
+      <w:r>
+        <w:rPr>
+          <w:rFonts w:ascii="Courier New" w:hAnsi="Courier New" w:cs="Courier New"/>
+          <w:sz w:val="18"/>
+          <w:szCs w:val="18"/>
+        </w:rPr>
+        <w:t xml:space="preserve"> </w:t>
+      </w:r>
+      <w:proofErr w:type="spellStart"/>
+      <w:r>
+        <w:rPr>
+          <w:rFonts w:ascii="Courier New" w:hAnsi="Courier New" w:cs="Courier New"/>
+          <w:sz w:val="18"/>
+          <w:szCs w:val="18"/>
+        </w:rPr>
+        <w:t>vechi</w:t>
+      </w:r>
+      <w:proofErr w:type="spellEnd"/>
+      <w:r>
+        <w:rPr>
+          <w:rFonts w:ascii="Courier New" w:hAnsi="Courier New" w:cs="Courier New"/>
+          <w:sz w:val="18"/>
+          <w:szCs w:val="18"/>
+        </w:rPr>
+        <w:t xml:space="preserve"> (</w:t>
+      </w:r>
+      <w:proofErr w:type="spellStart"/>
+      <w:r>
+        <w:rPr>
+          <w:rFonts w:ascii="Courier New" w:hAnsi="Courier New" w:cs="Courier New"/>
+          <w:sz w:val="18"/>
+          <w:szCs w:val="18"/>
+        </w:rPr>
+        <w:t>doar</w:t>
+      </w:r>
+      <w:proofErr w:type="spellEnd"/>
+      <w:r>
+        <w:rPr>
+          <w:rFonts w:ascii="Courier New" w:hAnsi="Courier New" w:cs="Courier New"/>
+          <w:sz w:val="18"/>
+          <w:szCs w:val="18"/>
+        </w:rPr>
+        <w:t xml:space="preserve"> </w:t>
+      </w:r>
+      <w:proofErr w:type="spellStart"/>
+      <w:r>
+        <w:rPr>
+          <w:rFonts w:ascii="Courier New" w:hAnsi="Courier New" w:cs="Courier New"/>
+          <w:sz w:val="18"/>
+          <w:szCs w:val="18"/>
+        </w:rPr>
+        <w:t>daca</w:t>
+      </w:r>
+      <w:proofErr w:type="spellEnd"/>
+      <w:r>
+        <w:rPr>
+          <w:rFonts w:ascii="Courier New" w:hAnsi="Courier New" w:cs="Courier New"/>
+          <w:sz w:val="18"/>
+          <w:szCs w:val="18"/>
+        </w:rPr>
+        <w:t xml:space="preserve"> </w:t>
+      </w:r>
+      <w:proofErr w:type="spellStart"/>
+      <w:r>
+        <w:rPr>
+          <w:rFonts w:ascii="Courier New" w:hAnsi="Courier New" w:cs="Courier New"/>
+          <w:sz w:val="18"/>
+          <w:szCs w:val="18"/>
+        </w:rPr>
+        <w:t>este</w:t>
+      </w:r>
+      <w:proofErr w:type="spellEnd"/>
+      <w:r>
+        <w:rPr>
+          <w:rFonts w:ascii="Courier New" w:hAnsi="Courier New" w:cs="Courier New"/>
+          <w:sz w:val="18"/>
+          <w:szCs w:val="18"/>
+        </w:rPr>
+        <w:t xml:space="preserve"> </w:t>
+      </w:r>
+      <w:proofErr w:type="spellStart"/>
+      <w:r>
+        <w:rPr>
+          <w:rFonts w:ascii="Courier New" w:hAnsi="Courier New" w:cs="Courier New"/>
+          <w:sz w:val="18"/>
+          <w:szCs w:val="18"/>
+        </w:rPr>
+        <w:t>necesar</w:t>
+      </w:r>
+      <w:proofErr w:type="spellEnd"/>
+      <w:r>
+        <w:rPr>
+          <w:rFonts w:ascii="Courier New" w:hAnsi="Courier New" w:cs="Courier New"/>
+          <w:sz w:val="18"/>
+          <w:szCs w:val="18"/>
+        </w:rPr>
+        <w:t>)</w:t>
+      </w:r>
+    </w:p>
+    <w:p>
+      <w:pPr>
+        <w:rPr>
+          <w:rFonts w:ascii="Courier New" w:hAnsi="Courier New" w:cs="Courier New"/>
+          <w:sz w:val="18"/>
+          <w:szCs w:val="18"/>
+        </w:rPr>
+      </w:pPr>
+      <w:r>
+        <w:rPr>
+          <w:rFonts w:ascii="Courier New" w:hAnsi="Courier New" w:cs="Courier New"/>
+          <w:sz w:val="18"/>
+          <w:szCs w:val="18"/>
+        </w:rPr>
+        <w:t xml:space="preserve">DELETE (SELECT * FROM </w:t>
+      </w:r>
+      <w:proofErr w:type="spellStart"/>
+      <w:r>
+        <w:rPr>
+          <w:rFonts w:ascii="Courier New" w:hAnsi="Courier New" w:cs="Courier New"/>
+          <w:sz w:val="18"/>
+          <w:szCs w:val="18"/>
+        </w:rPr>
+        <w:t>dimension_exceptions</w:t>
+      </w:r>
+      <w:proofErr w:type="spellEnd"/>
+      <w:r>
+        <w:rPr>
+          <w:rFonts w:ascii="Courier New" w:hAnsi="Courier New" w:cs="Courier New"/>
+          <w:sz w:val="18"/>
+          <w:szCs w:val="18"/>
+        </w:rPr>
+        <w:t>);</w:t>
+      </w:r>
+    </w:p>
+    <w:p>
+      <w:pPr>
+        <w:rPr>
+          <w:rFonts w:ascii="Courier New" w:hAnsi="Courier New" w:cs="Courier New"/>
+          <w:sz w:val="18"/>
+          <w:szCs w:val="18"/>
+        </w:rPr>
+      </w:pPr>
+    </w:p>
+    <w:p>
+      <w:pPr>
+        <w:rPr>
+          <w:rFonts w:ascii="Courier New" w:hAnsi="Courier New" w:cs="Courier New"/>
+          <w:sz w:val="18"/>
+          <w:szCs w:val="18"/>
+        </w:rPr>
+      </w:pPr>
+      <w:r>
+        <w:rPr>
+          <w:rFonts w:ascii="Courier New" w:hAnsi="Courier New" w:cs="Courier New"/>
+          <w:sz w:val="18"/>
+          <w:szCs w:val="18"/>
+        </w:rPr>
+        <w:lastRenderedPageBreak/>
+        <w:t>-- validate dimensions</w:t>
+      </w:r>
+    </w:p>
+    <w:p>
+      <w:pPr>
+        <w:rPr>
+          <w:rFonts w:ascii="Courier New" w:hAnsi="Courier New" w:cs="Courier New"/>
+          <w:sz w:val="18"/>
+          <w:szCs w:val="18"/>
+        </w:rPr>
+      </w:pPr>
+      <w:r>
+        <w:rPr>
+          <w:rFonts w:ascii="Courier New" w:hAnsi="Courier New" w:cs="Courier New"/>
+          <w:sz w:val="18"/>
+          <w:szCs w:val="18"/>
+        </w:rPr>
+        <w:t>-- used to create dimensions exceptions table</w:t>
+      </w:r>
+    </w:p>
+    <w:p>
+      <w:pPr>
+        <w:rPr>
+          <w:rFonts w:ascii="Courier New" w:hAnsi="Courier New" w:cs="Courier New"/>
+          <w:sz w:val="18"/>
+          <w:szCs w:val="18"/>
+        </w:rPr>
+      </w:pPr>
+      <w:r>
+        <w:rPr>
+          <w:rFonts w:ascii="Courier New" w:hAnsi="Courier New" w:cs="Courier New"/>
+          <w:sz w:val="18"/>
+          <w:szCs w:val="18"/>
+        </w:rPr>
+        <w:t>@utldim.sql</w:t>
+      </w:r>
+    </w:p>
+    <w:p>
+      <w:pPr>
+        <w:rPr>
+          <w:rFonts w:ascii="Courier New" w:hAnsi="Courier New" w:cs="Courier New"/>
+          <w:sz w:val="18"/>
+          <w:szCs w:val="18"/>
+        </w:rPr>
+      </w:pPr>
+      <w:r>
+        <w:rPr>
+          <w:rFonts w:ascii="Courier New" w:hAnsi="Courier New" w:cs="Courier New"/>
+          <w:sz w:val="18"/>
+          <w:szCs w:val="18"/>
+        </w:rPr>
+        <w:t>EXECUTE DBMS_DIMENSION.VALIDATE_DIMENSION ('</w:t>
+      </w:r>
       <w:proofErr w:type="spellStart"/>
       <w:r>
         <w:rPr>
@@ -1349,6 +3625,42 @@
           <w:sz w:val="18"/>
           <w:szCs w:val="18"/>
         </w:rPr>
+        <w:t>', FALSE, TRUE, '</w:t>
+      </w:r>
+      <w:proofErr w:type="spellStart"/>
+      <w:r>
+        <w:rPr>
+          <w:rFonts w:ascii="Courier New" w:hAnsi="Courier New" w:cs="Courier New"/>
+          <w:sz w:val="18"/>
+          <w:szCs w:val="18"/>
+        </w:rPr>
+        <w:t>validare</w:t>
+      </w:r>
+      <w:proofErr w:type="spellEnd"/>
+      <w:r>
+        <w:rPr>
+          <w:rFonts w:ascii="Courier New" w:hAnsi="Courier New" w:cs="Courier New"/>
+          <w:sz w:val="18"/>
+          <w:szCs w:val="18"/>
+        </w:rPr>
+        <w:t xml:space="preserve"> </w:t>
+      </w:r>
+      <w:proofErr w:type="spellStart"/>
+      <w:r>
+        <w:rPr>
+          <w:rFonts w:ascii="Courier New" w:hAnsi="Courier New" w:cs="Courier New"/>
+          <w:sz w:val="18"/>
+          <w:szCs w:val="18"/>
+        </w:rPr>
+        <w:t>locatie</w:t>
+      </w:r>
+      <w:proofErr w:type="spellEnd"/>
+      <w:r>
+        <w:rPr>
+          <w:rFonts w:ascii="Courier New" w:hAnsi="Courier New" w:cs="Courier New"/>
+          <w:sz w:val="18"/>
+          <w:szCs w:val="18"/>
+        </w:rPr>
         <w:t>');</w:t>
       </w:r>
     </w:p>
@@ -1366,25 +3678,7 @@
           <w:sz w:val="18"/>
           <w:szCs w:val="18"/>
         </w:rPr>
-        <w:t>EXECUTE DBMS_DIMENSION.DESCRIBE_</w:t>
-      </w:r>
-      <w:proofErr w:type="gramStart"/>
-      <w:r>
-        <w:rPr>
-          <w:rFonts w:ascii="Courier New" w:hAnsi="Courier New" w:cs="Courier New"/>
-          <w:sz w:val="18"/>
-          <w:szCs w:val="18"/>
-        </w:rPr>
-        <w:t>DIMENSION(</w:t>
-      </w:r>
-      <w:proofErr w:type="gramEnd"/>
-      <w:r>
-        <w:rPr>
-          <w:rFonts w:ascii="Courier New" w:hAnsi="Courier New" w:cs="Courier New"/>
-          <w:sz w:val="18"/>
-          <w:szCs w:val="18"/>
-        </w:rPr>
-        <w:t>'</w:t>
+        <w:t>EXECUTE DBMS_DIMENSION.VALIDATE_DIMENSION ('</w:t>
       </w:r>
       <w:proofErr w:type="spellStart"/>
       <w:r>
@@ -1402,6 +3696,42 @@
           <w:sz w:val="18"/>
           <w:szCs w:val="18"/>
         </w:rPr>
+        <w:t>', FALSE, TRUE, '</w:t>
+      </w:r>
+      <w:proofErr w:type="spellStart"/>
+      <w:r>
+        <w:rPr>
+          <w:rFonts w:ascii="Courier New" w:hAnsi="Courier New" w:cs="Courier New"/>
+          <w:sz w:val="18"/>
+          <w:szCs w:val="18"/>
+        </w:rPr>
+        <w:t>validare</w:t>
+      </w:r>
+      <w:proofErr w:type="spellEnd"/>
+      <w:r>
+        <w:rPr>
+          <w:rFonts w:ascii="Courier New" w:hAnsi="Courier New" w:cs="Courier New"/>
+          <w:sz w:val="18"/>
+          <w:szCs w:val="18"/>
+        </w:rPr>
+        <w:t xml:space="preserve"> </w:t>
+      </w:r>
+      <w:proofErr w:type="spellStart"/>
+      <w:r>
+        <w:rPr>
+          <w:rFonts w:ascii="Courier New" w:hAnsi="Courier New" w:cs="Courier New"/>
+          <w:sz w:val="18"/>
+          <w:szCs w:val="18"/>
+        </w:rPr>
+        <w:t>timp</w:t>
+      </w:r>
+      <w:proofErr w:type="spellEnd"/>
+      <w:r>
+        <w:rPr>
+          <w:rFonts w:ascii="Courier New" w:hAnsi="Courier New" w:cs="Courier New"/>
+          <w:sz w:val="18"/>
+          <w:szCs w:val="18"/>
+        </w:rPr>
         <w:t>');</w:t>
       </w:r>
     </w:p>
@@ -1431,17 +3761,15 @@
         <w:t xml:space="preserve">-- </w:t>
       </w:r>
       <w:proofErr w:type="spellStart"/>
-      <w:proofErr w:type="gramStart"/>
-      <w:r>
-        <w:rPr>
-          <w:rFonts w:ascii="Courier New" w:hAnsi="Courier New" w:cs="Courier New"/>
-          <w:sz w:val="18"/>
-          <w:szCs w:val="18"/>
-        </w:rPr>
-        <w:t>stergerea</w:t>
-      </w:r>
-      <w:proofErr w:type="spellEnd"/>
-      <w:proofErr w:type="gramEnd"/>
+      <w:r>
+        <w:rPr>
+          <w:rFonts w:ascii="Courier New" w:hAnsi="Courier New" w:cs="Courier New"/>
+          <w:sz w:val="18"/>
+          <w:szCs w:val="18"/>
+        </w:rPr>
+        <w:t>verificarea</w:t>
+      </w:r>
+      <w:proofErr w:type="spellEnd"/>
       <w:r>
         <w:rPr>
           <w:rFonts w:ascii="Courier New" w:hAnsi="Courier New" w:cs="Courier New"/>
@@ -1460,120 +3788,22 @@
         <w:t>exceptiilor</w:t>
       </w:r>
       <w:proofErr w:type="spellEnd"/>
-      <w:r>
-        <w:rPr>
-          <w:rFonts w:ascii="Courier New" w:hAnsi="Courier New" w:cs="Courier New"/>
-          <w:sz w:val="18"/>
-          <w:szCs w:val="18"/>
-        </w:rPr>
-        <w:t xml:space="preserve"> </w:t>
-      </w:r>
-      <w:proofErr w:type="spellStart"/>
-      <w:r>
-        <w:rPr>
-          <w:rFonts w:ascii="Courier New" w:hAnsi="Courier New" w:cs="Courier New"/>
-          <w:sz w:val="18"/>
-          <w:szCs w:val="18"/>
-        </w:rPr>
-        <w:t>vechi</w:t>
-      </w:r>
-      <w:proofErr w:type="spellEnd"/>
-      <w:r>
-        <w:rPr>
-          <w:rFonts w:ascii="Courier New" w:hAnsi="Courier New" w:cs="Courier New"/>
-          <w:sz w:val="18"/>
-          <w:szCs w:val="18"/>
-        </w:rPr>
-        <w:t xml:space="preserve"> (</w:t>
-      </w:r>
-      <w:proofErr w:type="spellStart"/>
-      <w:r>
-        <w:rPr>
-          <w:rFonts w:ascii="Courier New" w:hAnsi="Courier New" w:cs="Courier New"/>
-          <w:sz w:val="18"/>
-          <w:szCs w:val="18"/>
-        </w:rPr>
-        <w:t>doar</w:t>
-      </w:r>
-      <w:proofErr w:type="spellEnd"/>
-      <w:r>
-        <w:rPr>
-          <w:rFonts w:ascii="Courier New" w:hAnsi="Courier New" w:cs="Courier New"/>
-          <w:sz w:val="18"/>
-          <w:szCs w:val="18"/>
-        </w:rPr>
-        <w:t xml:space="preserve"> </w:t>
-      </w:r>
-      <w:proofErr w:type="spellStart"/>
-      <w:r>
-        <w:rPr>
-          <w:rFonts w:ascii="Courier New" w:hAnsi="Courier New" w:cs="Courier New"/>
-          <w:sz w:val="18"/>
-          <w:szCs w:val="18"/>
-        </w:rPr>
-        <w:t>daca</w:t>
-      </w:r>
-      <w:proofErr w:type="spellEnd"/>
-      <w:r>
-        <w:rPr>
-          <w:rFonts w:ascii="Courier New" w:hAnsi="Courier New" w:cs="Courier New"/>
-          <w:sz w:val="18"/>
-          <w:szCs w:val="18"/>
-        </w:rPr>
-        <w:t xml:space="preserve"> </w:t>
-      </w:r>
-      <w:proofErr w:type="spellStart"/>
-      <w:r>
-        <w:rPr>
-          <w:rFonts w:ascii="Courier New" w:hAnsi="Courier New" w:cs="Courier New"/>
-          <w:sz w:val="18"/>
-          <w:szCs w:val="18"/>
-        </w:rPr>
-        <w:t>este</w:t>
-      </w:r>
-      <w:proofErr w:type="spellEnd"/>
-      <w:r>
-        <w:rPr>
-          <w:rFonts w:ascii="Courier New" w:hAnsi="Courier New" w:cs="Courier New"/>
-          <w:sz w:val="18"/>
-          <w:szCs w:val="18"/>
-        </w:rPr>
-        <w:t xml:space="preserve"> </w:t>
-      </w:r>
-      <w:proofErr w:type="spellStart"/>
-      <w:r>
-        <w:rPr>
-          <w:rFonts w:ascii="Courier New" w:hAnsi="Courier New" w:cs="Courier New"/>
-          <w:sz w:val="18"/>
-          <w:szCs w:val="18"/>
-        </w:rPr>
-        <w:t>necesar</w:t>
-      </w:r>
-      <w:proofErr w:type="spellEnd"/>
-      <w:r>
-        <w:rPr>
-          <w:rFonts w:ascii="Courier New" w:hAnsi="Courier New" w:cs="Courier New"/>
-          <w:sz w:val="18"/>
-          <w:szCs w:val="18"/>
-        </w:rPr>
-        <w:t>)</w:t>
-      </w:r>
-    </w:p>
-    <w:p>
-      <w:pPr>
-        <w:rPr>
-          <w:rFonts w:ascii="Courier New" w:hAnsi="Courier New" w:cs="Courier New"/>
-          <w:sz w:val="18"/>
-          <w:szCs w:val="18"/>
-        </w:rPr>
-      </w:pPr>
-      <w:r>
-        <w:rPr>
-          <w:rFonts w:ascii="Courier New" w:hAnsi="Courier New" w:cs="Courier New"/>
-          <w:sz w:val="18"/>
-          <w:szCs w:val="18"/>
-        </w:rPr>
-        <w:t xml:space="preserve">DELETE (SELECT * FROM </w:t>
+    </w:p>
+    <w:p>
+      <w:pPr>
+        <w:rPr>
+          <w:rFonts w:ascii="Courier New" w:hAnsi="Courier New" w:cs="Courier New"/>
+          <w:sz w:val="18"/>
+          <w:szCs w:val="18"/>
+        </w:rPr>
+      </w:pPr>
+      <w:r>
+        <w:rPr>
+          <w:rFonts w:ascii="Courier New" w:hAnsi="Courier New" w:cs="Courier New"/>
+          <w:sz w:val="18"/>
+          <w:szCs w:val="18"/>
+        </w:rPr>
+        <w:t xml:space="preserve">SELECT * FROM </w:t>
       </w:r>
       <w:proofErr w:type="spellStart"/>
       <w:r>
@@ -1591,310 +3821,6 @@
           <w:sz w:val="18"/>
           <w:szCs w:val="18"/>
         </w:rPr>
-        <w:t>);</w:t>
-      </w:r>
-    </w:p>
-    <w:p>
-      <w:pPr>
-        <w:rPr>
-          <w:rFonts w:ascii="Courier New" w:hAnsi="Courier New" w:cs="Courier New"/>
-          <w:sz w:val="18"/>
-          <w:szCs w:val="18"/>
-        </w:rPr>
-      </w:pPr>
-    </w:p>
-    <w:p>
-      <w:pPr>
-        <w:rPr>
-          <w:rFonts w:ascii="Courier New" w:hAnsi="Courier New" w:cs="Courier New"/>
-          <w:sz w:val="18"/>
-          <w:szCs w:val="18"/>
-        </w:rPr>
-      </w:pPr>
-      <w:r>
-        <w:rPr>
-          <w:rFonts w:ascii="Courier New" w:hAnsi="Courier New" w:cs="Courier New"/>
-          <w:sz w:val="18"/>
-          <w:szCs w:val="18"/>
-        </w:rPr>
-        <w:t>-- validate dimensions</w:t>
-      </w:r>
-    </w:p>
-    <w:p>
-      <w:pPr>
-        <w:rPr>
-          <w:rFonts w:ascii="Courier New" w:hAnsi="Courier New" w:cs="Courier New"/>
-          <w:sz w:val="18"/>
-          <w:szCs w:val="18"/>
-        </w:rPr>
-      </w:pPr>
-      <w:r>
-        <w:rPr>
-          <w:rFonts w:ascii="Courier New" w:hAnsi="Courier New" w:cs="Courier New"/>
-          <w:sz w:val="18"/>
-          <w:szCs w:val="18"/>
-        </w:rPr>
-        <w:t>-- used to create dimensions exceptions table</w:t>
-      </w:r>
-    </w:p>
-    <w:p>
-      <w:pPr>
-        <w:rPr>
-          <w:rFonts w:ascii="Courier New" w:hAnsi="Courier New" w:cs="Courier New"/>
-          <w:sz w:val="18"/>
-          <w:szCs w:val="18"/>
-        </w:rPr>
-      </w:pPr>
-      <w:r>
-        <w:rPr>
-          <w:rFonts w:ascii="Courier New" w:hAnsi="Courier New" w:cs="Courier New"/>
-          <w:sz w:val="18"/>
-          <w:szCs w:val="18"/>
-        </w:rPr>
-        <w:lastRenderedPageBreak/>
-        <w:t>@</w:t>
-      </w:r>
-      <w:proofErr w:type="spellStart"/>
-      <w:r>
-        <w:rPr>
-          <w:rFonts w:ascii="Courier New" w:hAnsi="Courier New" w:cs="Courier New"/>
-          <w:sz w:val="18"/>
-          <w:szCs w:val="18"/>
-        </w:rPr>
-        <w:t>utldim.sql</w:t>
-      </w:r>
-      <w:proofErr w:type="spellEnd"/>
-    </w:p>
-    <w:p>
-      <w:pPr>
-        <w:rPr>
-          <w:rFonts w:ascii="Courier New" w:hAnsi="Courier New" w:cs="Courier New"/>
-          <w:sz w:val="18"/>
-          <w:szCs w:val="18"/>
-        </w:rPr>
-      </w:pPr>
-      <w:r>
-        <w:rPr>
-          <w:rFonts w:ascii="Courier New" w:hAnsi="Courier New" w:cs="Courier New"/>
-          <w:sz w:val="18"/>
-          <w:szCs w:val="18"/>
-        </w:rPr>
-        <w:t>EXECUTE DBMS_DIMENSION.VALIDATE_DIMENSION ('</w:t>
-      </w:r>
-      <w:proofErr w:type="spellStart"/>
-      <w:r>
-        <w:rPr>
-          <w:rFonts w:ascii="Courier New" w:hAnsi="Courier New" w:cs="Courier New"/>
-          <w:sz w:val="18"/>
-          <w:szCs w:val="18"/>
-        </w:rPr>
-        <w:t>locatie</w:t>
-      </w:r>
-      <w:proofErr w:type="spellEnd"/>
-      <w:r>
-        <w:rPr>
-          <w:rFonts w:ascii="Courier New" w:hAnsi="Courier New" w:cs="Courier New"/>
-          <w:sz w:val="18"/>
-          <w:szCs w:val="18"/>
-        </w:rPr>
-        <w:t>', FALSE, TRUE, '</w:t>
-      </w:r>
-      <w:proofErr w:type="spellStart"/>
-      <w:r>
-        <w:rPr>
-          <w:rFonts w:ascii="Courier New" w:hAnsi="Courier New" w:cs="Courier New"/>
-          <w:sz w:val="18"/>
-          <w:szCs w:val="18"/>
-        </w:rPr>
-        <w:t>validare</w:t>
-      </w:r>
-      <w:proofErr w:type="spellEnd"/>
-      <w:r>
-        <w:rPr>
-          <w:rFonts w:ascii="Courier New" w:hAnsi="Courier New" w:cs="Courier New"/>
-          <w:sz w:val="18"/>
-          <w:szCs w:val="18"/>
-        </w:rPr>
-        <w:t xml:space="preserve"> </w:t>
-      </w:r>
-      <w:proofErr w:type="spellStart"/>
-      <w:r>
-        <w:rPr>
-          <w:rFonts w:ascii="Courier New" w:hAnsi="Courier New" w:cs="Courier New"/>
-          <w:sz w:val="18"/>
-          <w:szCs w:val="18"/>
-        </w:rPr>
-        <w:t>locatie</w:t>
-      </w:r>
-      <w:proofErr w:type="spellEnd"/>
-      <w:r>
-        <w:rPr>
-          <w:rFonts w:ascii="Courier New" w:hAnsi="Courier New" w:cs="Courier New"/>
-          <w:sz w:val="18"/>
-          <w:szCs w:val="18"/>
-        </w:rPr>
-        <w:t>');</w:t>
-      </w:r>
-    </w:p>
-    <w:p>
-      <w:pPr>
-        <w:rPr>
-          <w:rFonts w:ascii="Courier New" w:hAnsi="Courier New" w:cs="Courier New"/>
-          <w:sz w:val="18"/>
-          <w:szCs w:val="18"/>
-        </w:rPr>
-      </w:pPr>
-      <w:r>
-        <w:rPr>
-          <w:rFonts w:ascii="Courier New" w:hAnsi="Courier New" w:cs="Courier New"/>
-          <w:sz w:val="18"/>
-          <w:szCs w:val="18"/>
-        </w:rPr>
-        <w:t>EXECUTE DBMS_DIMENSION.VALIDATE_DIMENSION ('</w:t>
-      </w:r>
-      <w:proofErr w:type="spellStart"/>
-      <w:r>
-        <w:rPr>
-          <w:rFonts w:ascii="Courier New" w:hAnsi="Courier New" w:cs="Courier New"/>
-          <w:sz w:val="18"/>
-          <w:szCs w:val="18"/>
-        </w:rPr>
-        <w:t>timp</w:t>
-      </w:r>
-      <w:proofErr w:type="spellEnd"/>
-      <w:r>
-        <w:rPr>
-          <w:rFonts w:ascii="Courier New" w:hAnsi="Courier New" w:cs="Courier New"/>
-          <w:sz w:val="18"/>
-          <w:szCs w:val="18"/>
-        </w:rPr>
-        <w:t>', FALSE, TRUE, '</w:t>
-      </w:r>
-      <w:proofErr w:type="spellStart"/>
-      <w:r>
-        <w:rPr>
-          <w:rFonts w:ascii="Courier New" w:hAnsi="Courier New" w:cs="Courier New"/>
-          <w:sz w:val="18"/>
-          <w:szCs w:val="18"/>
-        </w:rPr>
-        <w:t>validare</w:t>
-      </w:r>
-      <w:proofErr w:type="spellEnd"/>
-      <w:r>
-        <w:rPr>
-          <w:rFonts w:ascii="Courier New" w:hAnsi="Courier New" w:cs="Courier New"/>
-          <w:sz w:val="18"/>
-          <w:szCs w:val="18"/>
-        </w:rPr>
-        <w:t xml:space="preserve"> </w:t>
-      </w:r>
-      <w:proofErr w:type="spellStart"/>
-      <w:r>
-        <w:rPr>
-          <w:rFonts w:ascii="Courier New" w:hAnsi="Courier New" w:cs="Courier New"/>
-          <w:sz w:val="18"/>
-          <w:szCs w:val="18"/>
-        </w:rPr>
-        <w:t>timp</w:t>
-      </w:r>
-      <w:proofErr w:type="spellEnd"/>
-      <w:r>
-        <w:rPr>
-          <w:rFonts w:ascii="Courier New" w:hAnsi="Courier New" w:cs="Courier New"/>
-          <w:sz w:val="18"/>
-          <w:szCs w:val="18"/>
-        </w:rPr>
-        <w:t>');</w:t>
-      </w:r>
-    </w:p>
-    <w:p>
-      <w:pPr>
-        <w:rPr>
-          <w:rFonts w:ascii="Courier New" w:hAnsi="Courier New" w:cs="Courier New"/>
-          <w:sz w:val="18"/>
-          <w:szCs w:val="18"/>
-        </w:rPr>
-      </w:pPr>
-    </w:p>
-    <w:p>
-      <w:pPr>
-        <w:rPr>
-          <w:rFonts w:ascii="Courier New" w:hAnsi="Courier New" w:cs="Courier New"/>
-          <w:sz w:val="18"/>
-          <w:szCs w:val="18"/>
-        </w:rPr>
-      </w:pPr>
-      <w:r>
-        <w:rPr>
-          <w:rFonts w:ascii="Courier New" w:hAnsi="Courier New" w:cs="Courier New"/>
-          <w:sz w:val="18"/>
-          <w:szCs w:val="18"/>
-        </w:rPr>
-        <w:t xml:space="preserve">-- </w:t>
-      </w:r>
-      <w:proofErr w:type="spellStart"/>
-      <w:proofErr w:type="gramStart"/>
-      <w:r>
-        <w:rPr>
-          <w:rFonts w:ascii="Courier New" w:hAnsi="Courier New" w:cs="Courier New"/>
-          <w:sz w:val="18"/>
-          <w:szCs w:val="18"/>
-        </w:rPr>
-        <w:t>verificarea</w:t>
-      </w:r>
-      <w:proofErr w:type="spellEnd"/>
-      <w:proofErr w:type="gramEnd"/>
-      <w:r>
-        <w:rPr>
-          <w:rFonts w:ascii="Courier New" w:hAnsi="Courier New" w:cs="Courier New"/>
-          <w:sz w:val="18"/>
-          <w:szCs w:val="18"/>
-        </w:rPr>
-        <w:t xml:space="preserve"> </w:t>
-      </w:r>
-      <w:proofErr w:type="spellStart"/>
-      <w:r>
-        <w:rPr>
-          <w:rFonts w:ascii="Courier New" w:hAnsi="Courier New" w:cs="Courier New"/>
-          <w:sz w:val="18"/>
-          <w:szCs w:val="18"/>
-        </w:rPr>
-        <w:t>exceptiilor</w:t>
-      </w:r>
-      <w:proofErr w:type="spellEnd"/>
-    </w:p>
-    <w:p>
-      <w:pPr>
-        <w:rPr>
-          <w:rFonts w:ascii="Courier New" w:hAnsi="Courier New" w:cs="Courier New"/>
-          <w:sz w:val="18"/>
-          <w:szCs w:val="18"/>
-        </w:rPr>
-      </w:pPr>
-      <w:r>
-        <w:rPr>
-          <w:rFonts w:ascii="Courier New" w:hAnsi="Courier New" w:cs="Courier New"/>
-          <w:sz w:val="18"/>
-          <w:szCs w:val="18"/>
-        </w:rPr>
-        <w:t xml:space="preserve">SELECT * FROM </w:t>
-      </w:r>
-      <w:proofErr w:type="spellStart"/>
-      <w:r>
-        <w:rPr>
-          <w:rFonts w:ascii="Courier New" w:hAnsi="Courier New" w:cs="Courier New"/>
-          <w:sz w:val="18"/>
-          <w:szCs w:val="18"/>
-        </w:rPr>
-        <w:t>dimension_exceptions</w:t>
-      </w:r>
-      <w:proofErr w:type="spellEnd"/>
-      <w:r>
-        <w:rPr>
-          <w:rFonts w:ascii="Courier New" w:hAnsi="Courier New" w:cs="Courier New"/>
-          <w:sz w:val="18"/>
-          <w:szCs w:val="18"/>
-        </w:rPr>
         <w:t>;</w:t>
       </w:r>
     </w:p>
@@ -1921,16 +3847,7 @@
           <w:sz w:val="18"/>
           <w:szCs w:val="18"/>
         </w:rPr>
-        <w:t xml:space="preserve">-- </w:t>
-      </w:r>
-      <w:proofErr w:type="gramStart"/>
-      <w:r>
-        <w:rPr>
-          <w:rFonts w:ascii="Courier New" w:hAnsi="Courier New" w:cs="Courier New"/>
-          <w:sz w:val="18"/>
-          <w:szCs w:val="18"/>
-        </w:rPr>
-        <w:t>match-</w:t>
+        <w:t>-- match-</w:t>
       </w:r>
       <w:proofErr w:type="spellStart"/>
       <w:r>
@@ -1942,7 +3859,6 @@
         <w:t>uirea</w:t>
       </w:r>
       <w:proofErr w:type="spellEnd"/>
-      <w:proofErr w:type="gramEnd"/>
       <w:r>
         <w:rPr>
           <w:rFonts w:ascii="Courier New" w:hAnsi="Courier New" w:cs="Courier New"/>
@@ -2420,7 +4336,7 @@
 </file>
 
 <file path=word/styles.xml><?xml version="1.0" encoding="utf-8"?>
-<w:styles xmlns:mc="http://schemas.openxmlformats.org/markup-compatibility/2006" xmlns:r="http://schemas.openxmlformats.org/officeDocument/2006/relationships" xmlns:w="http://schemas.openxmlformats.org/wordprocessingml/2006/main" xmlns:w14="http://schemas.microsoft.com/office/word/2010/wordml" xmlns:w15="http://schemas.microsoft.com/office/word/2012/wordml" mc:Ignorable="w14 w15">
+<w:styles xmlns:mc="http://schemas.openxmlformats.org/markup-compatibility/2006" xmlns:r="http://schemas.openxmlformats.org/officeDocument/2006/relationships" xmlns:w="http://schemas.openxmlformats.org/wordprocessingml/2006/main" xmlns:w14="http://schemas.microsoft.com/office/word/2010/wordml" xmlns:w15="http://schemas.microsoft.com/office/word/2012/wordml" xmlns:w16cex="http://schemas.microsoft.com/office/word/2018/wordml/cex" xmlns:w16cid="http://schemas.microsoft.com/office/word/2016/wordml/cid" xmlns:w16="http://schemas.microsoft.com/office/word/2018/wordml" xmlns:w16sdtdh="http://schemas.microsoft.com/office/word/2020/wordml/sdtdatahash" xmlns:w16se="http://schemas.microsoft.com/office/word/2015/wordml/symex" mc:Ignorable="w14 w15 w16se w16cid w16 w16cex w16sdtdh">
   <w:docDefaults>
     <w:rPrDefault>
       <w:rPr>
@@ -2436,7 +4352,7 @@
       </w:pPr>
     </w:pPrDefault>
   </w:docDefaults>
-  <w:latentStyles w:defLockedState="0" w:defUIPriority="99" w:defSemiHidden="0" w:defUnhideWhenUsed="0" w:defQFormat="0" w:count="371">
+  <w:latentStyles w:defLockedState="0" w:defUIPriority="99" w:defSemiHidden="0" w:defUnhideWhenUsed="0" w:defQFormat="0" w:count="376">
     <w:lsdException w:name="Normal" w:uiPriority="0" w:qFormat="1"/>
     <w:lsdException w:name="heading 1" w:uiPriority="9" w:qFormat="1"/>
     <w:lsdException w:name="heading 2" w:semiHidden="1" w:uiPriority="9" w:unhideWhenUsed="1" w:qFormat="1"/>
@@ -2542,7 +4458,6 @@
     <w:lsdException w:name="HTML Sample" w:semiHidden="1" w:unhideWhenUsed="1"/>
     <w:lsdException w:name="HTML Typewriter" w:semiHidden="1" w:unhideWhenUsed="1"/>
     <w:lsdException w:name="HTML Variable" w:semiHidden="1" w:unhideWhenUsed="1"/>
-    <w:lsdException w:name="Normal Table" w:semiHidden="1" w:unhideWhenUsed="1"/>
     <w:lsdException w:name="annotation subject" w:semiHidden="1" w:unhideWhenUsed="1"/>
     <w:lsdException w:name="No List" w:semiHidden="1" w:unhideWhenUsed="1"/>
     <w:lsdException w:name="Outline List 1" w:semiHidden="1" w:unhideWhenUsed="1"/>
@@ -2585,11 +4500,8 @@
     <w:lsdException w:name="Table Contemporary" w:semiHidden="1" w:unhideWhenUsed="1"/>
     <w:lsdException w:name="Table Elegant" w:semiHidden="1" w:unhideWhenUsed="1"/>
     <w:lsdException w:name="Table Professional" w:semiHidden="1" w:unhideWhenUsed="1"/>
-    <w:lsdException w:name="Table Subtle 1" w:semiHidden="1" w:unhideWhenUsed="1"/>
     <w:lsdException w:name="Table Subtle 2" w:semiHidden="1" w:unhideWhenUsed="1"/>
     <w:lsdException w:name="Table Web 1" w:semiHidden="1" w:unhideWhenUsed="1"/>
-    <w:lsdException w:name="Table Web 2" w:semiHidden="1" w:unhideWhenUsed="1"/>
-    <w:lsdException w:name="Table Web 3" w:semiHidden="1" w:unhideWhenUsed="1"/>
     <w:lsdException w:name="Balloon Text" w:semiHidden="1" w:unhideWhenUsed="1"/>
     <w:lsdException w:name="Table Grid" w:uiPriority="39"/>
     <w:lsdException w:name="Table Theme" w:semiHidden="1" w:unhideWhenUsed="1"/>
@@ -2808,6 +4720,11 @@
     <w:lsdException w:name="List Table 5 Dark Accent 6" w:uiPriority="50"/>
     <w:lsdException w:name="List Table 6 Colorful Accent 6" w:uiPriority="51"/>
     <w:lsdException w:name="List Table 7 Colorful Accent 6" w:uiPriority="52"/>
+    <w:lsdException w:name="Mention" w:semiHidden="1" w:unhideWhenUsed="1"/>
+    <w:lsdException w:name="Smart Hyperlink" w:semiHidden="1" w:unhideWhenUsed="1"/>
+    <w:lsdException w:name="Hashtag" w:semiHidden="1" w:unhideWhenUsed="1"/>
+    <w:lsdException w:name="Unresolved Mention" w:semiHidden="1" w:unhideWhenUsed="1"/>
+    <w:lsdException w:name="Smart Link" w:semiHidden="1" w:unhideWhenUsed="1"/>
   </w:latentStyles>
   <w:style w:type="paragraph" w:default="1" w:styleId="Normal">
     <w:name w:val="Normal"/>

</xml_diff>